<commit_message>
progreso en "Pasado de Kryn"
desarrollo de la historia 25-01-2016
</commit_message>
<xml_diff>
--- a/Perfil del personaje de Javier.docx
+++ b/Perfil del personaje de Javier.docx
@@ -610,13 +610,49 @@
           <w:lang w:val="es-CR"/>
         </w:rPr>
       </w:pPr>
-      <w:r>
-        <w:rPr>
-          <w:rFonts w:ascii="Times New Roman" w:hAnsi="Times New Roman"/>
-          <w:sz w:val="24"/>
-          <w:lang w:val="es-CR"/>
-        </w:rPr>
-        <w:t>Nació</w:t>
+      <w:proofErr w:type="spellStart"/>
+      <w:r>
+        <w:rPr>
+          <w:rFonts w:ascii="Times New Roman" w:hAnsi="Times New Roman"/>
+          <w:sz w:val="24"/>
+          <w:lang w:val="es-CR"/>
+        </w:rPr>
+        <w:t>Kryn</w:t>
+      </w:r>
+      <w:proofErr w:type="spellEnd"/>
+      <w:r>
+        <w:rPr>
+          <w:rFonts w:ascii="Times New Roman" w:hAnsi="Times New Roman"/>
+          <w:sz w:val="24"/>
+          <w:lang w:val="es-CR"/>
+        </w:rPr>
+        <w:t xml:space="preserve"> </w:t>
+      </w:r>
+      <w:proofErr w:type="spellStart"/>
+      <w:r>
+        <w:rPr>
+          <w:rFonts w:ascii="Times New Roman" w:hAnsi="Times New Roman"/>
+          <w:sz w:val="24"/>
+          <w:lang w:val="es-CR"/>
+        </w:rPr>
+        <w:t>Weyv</w:t>
+      </w:r>
+      <w:proofErr w:type="spellEnd"/>
+      <w:r>
+        <w:rPr>
+          <w:rFonts w:ascii="Times New Roman" w:hAnsi="Times New Roman"/>
+          <w:sz w:val="24"/>
+          <w:lang w:val="es-CR"/>
+        </w:rPr>
+        <w:t xml:space="preserve"> n</w:t>
+      </w:r>
+      <w:r>
+        <w:rPr>
+          <w:rFonts w:ascii="Times New Roman" w:hAnsi="Times New Roman"/>
+          <w:sz w:val="24"/>
+          <w:lang w:val="es-CR"/>
+        </w:rPr>
+        <w:t>ació</w:t>
       </w:r>
       <w:r>
         <w:rPr>
@@ -3184,25 +3220,7 @@
           <w:sz w:val="24"/>
           <w:lang w:val="es-CR"/>
         </w:rPr>
-        <w:t xml:space="preserve">  </w:t>
-      </w:r>
-      <w:proofErr w:type="gramStart"/>
-      <w:r>
-        <w:rPr>
-          <w:rFonts w:ascii="Times New Roman" w:hAnsi="Times New Roman"/>
-          <w:sz w:val="24"/>
-          <w:lang w:val="es-CR"/>
-        </w:rPr>
-        <w:t>¡</w:t>
-      </w:r>
-      <w:proofErr w:type="gramEnd"/>
-      <w:r>
-        <w:rPr>
-          <w:rFonts w:ascii="Times New Roman" w:hAnsi="Times New Roman"/>
-          <w:sz w:val="24"/>
-          <w:lang w:val="es-CR"/>
-        </w:rPr>
-        <w:t>Oh! ¿me permites una de tus flechas un momento?</w:t>
+        <w:t xml:space="preserve">  ¡Oh! ¿me permites una de tus flechas un momento?</w:t>
       </w:r>
     </w:p>
     <w:p>
@@ -3774,23 +3792,7 @@
           <w:sz w:val="24"/>
           <w:lang w:val="es-CR"/>
         </w:rPr>
-        <w:t xml:space="preserve">alió del </w:t>
-      </w:r>
-      <w:r>
-        <w:rPr>
-          <w:rFonts w:ascii="Times New Roman" w:hAnsi="Times New Roman"/>
-          <w:sz w:val="24"/>
-          <w:lang w:val="es-CR"/>
-        </w:rPr>
-        <w:t>bosque en medio de una alegre carrera</w:t>
-      </w:r>
-      <w:r>
-        <w:rPr>
-          <w:rFonts w:ascii="Times New Roman" w:hAnsi="Times New Roman"/>
-          <w:sz w:val="24"/>
-          <w:lang w:val="es-CR"/>
-        </w:rPr>
-        <w:t xml:space="preserve"> y continuó al mismo ritmo sobre la colina</w:t>
+        <w:t>alió del bosque en medio de una alegre carrera y continuó al mismo ritmo sobre la colina</w:t>
       </w:r>
       <w:r>
         <w:rPr>
@@ -3830,7 +3832,313 @@
           <w:sz w:val="24"/>
           <w:lang w:val="es-CR"/>
         </w:rPr>
-        <w:t>a herrería de su padre y su casa estaba</w:t>
+        <w:t xml:space="preserve">a herrería de su padre y su casa </w:t>
+      </w:r>
+      <w:r>
+        <w:rPr>
+          <w:rFonts w:ascii="Times New Roman" w:hAnsi="Times New Roman"/>
+          <w:sz w:val="24"/>
+          <w:lang w:val="es-CR"/>
+        </w:rPr>
+        <w:t>estaban siendo consumidas por el fuego</w:t>
+      </w:r>
+      <w:r>
+        <w:rPr>
+          <w:rFonts w:ascii="Times New Roman" w:hAnsi="Times New Roman"/>
+          <w:sz w:val="24"/>
+          <w:lang w:val="es-CR"/>
+        </w:rPr>
+        <w:t>. Fue e</w:t>
+      </w:r>
+      <w:r>
+        <w:rPr>
+          <w:rFonts w:ascii="Times New Roman" w:hAnsi="Times New Roman"/>
+          <w:sz w:val="24"/>
+          <w:lang w:val="es-CR"/>
+        </w:rPr>
+        <w:t xml:space="preserve">ntonces </w:t>
+      </w:r>
+      <w:r>
+        <w:rPr>
+          <w:rFonts w:ascii="Times New Roman" w:hAnsi="Times New Roman"/>
+          <w:sz w:val="24"/>
+          <w:lang w:val="es-CR"/>
+        </w:rPr>
+        <w:t xml:space="preserve">cuando </w:t>
+      </w:r>
+      <w:r>
+        <w:rPr>
+          <w:rFonts w:ascii="Times New Roman" w:hAnsi="Times New Roman"/>
+          <w:sz w:val="24"/>
+          <w:lang w:val="es-CR"/>
+        </w:rPr>
+        <w:t>los vio salir</w:t>
+      </w:r>
+      <w:r>
+        <w:rPr>
+          <w:rFonts w:ascii="Times New Roman" w:hAnsi="Times New Roman"/>
+          <w:sz w:val="24"/>
+          <w:lang w:val="es-CR"/>
+        </w:rPr>
+        <w:t xml:space="preserve"> de entre las llamas</w:t>
+      </w:r>
+      <w:r>
+        <w:rPr>
+          <w:rFonts w:ascii="Times New Roman" w:hAnsi="Times New Roman"/>
+          <w:sz w:val="24"/>
+          <w:lang w:val="es-CR"/>
+        </w:rPr>
+        <w:t xml:space="preserve">, a </w:t>
+      </w:r>
+      <w:r>
+        <w:rPr>
+          <w:rFonts w:ascii="Times New Roman" w:hAnsi="Times New Roman"/>
+          <w:sz w:val="24"/>
+          <w:lang w:val="es-CR"/>
+        </w:rPr>
+        <w:t>dos corceles</w:t>
+      </w:r>
+      <w:r>
+        <w:rPr>
+          <w:rFonts w:ascii="Times New Roman" w:hAnsi="Times New Roman"/>
+          <w:sz w:val="24"/>
+          <w:lang w:val="es-CR"/>
+        </w:rPr>
+        <w:t xml:space="preserve"> galopando a gran velocidad contra el viento, uno marrón y otro negro</w:t>
+      </w:r>
+      <w:r>
+        <w:rPr>
+          <w:rFonts w:ascii="Times New Roman" w:hAnsi="Times New Roman"/>
+          <w:sz w:val="24"/>
+          <w:lang w:val="es-CR"/>
+        </w:rPr>
+        <w:t xml:space="preserve">, que con sus fardos llenos emprendían su camino colina abajo, y sobre ellos, a </w:t>
+      </w:r>
+      <w:r>
+        <w:rPr>
+          <w:rFonts w:ascii="Times New Roman" w:hAnsi="Times New Roman"/>
+          <w:sz w:val="24"/>
+          <w:lang w:val="es-CR"/>
+        </w:rPr>
+        <w:t>un par de</w:t>
+      </w:r>
+      <w:r>
+        <w:rPr>
+          <w:rFonts w:ascii="Times New Roman" w:hAnsi="Times New Roman"/>
+          <w:sz w:val="24"/>
+          <w:lang w:val="es-CR"/>
+        </w:rPr>
+        <w:t xml:space="preserve"> forasteros que él ya había tenido </w:t>
+      </w:r>
+      <w:r>
+        <w:rPr>
+          <w:rFonts w:ascii="Times New Roman" w:hAnsi="Times New Roman"/>
+          <w:sz w:val="24"/>
+          <w:lang w:val="es-CR"/>
+        </w:rPr>
+        <w:t>la casualidad</w:t>
+      </w:r>
+      <w:r>
+        <w:rPr>
+          <w:rFonts w:ascii="Times New Roman" w:hAnsi="Times New Roman"/>
+          <w:sz w:val="24"/>
+          <w:lang w:val="es-CR"/>
+        </w:rPr>
+        <w:t xml:space="preserve"> de conocer</w:t>
+      </w:r>
+      <w:r>
+        <w:rPr>
+          <w:rFonts w:ascii="Times New Roman" w:hAnsi="Times New Roman"/>
+          <w:sz w:val="24"/>
+          <w:lang w:val="es-CR"/>
+        </w:rPr>
+        <w:t>;</w:t>
+      </w:r>
+      <w:r>
+        <w:rPr>
+          <w:rFonts w:ascii="Times New Roman" w:hAnsi="Times New Roman"/>
+          <w:sz w:val="24"/>
+          <w:lang w:val="es-CR"/>
+        </w:rPr>
+        <w:t xml:space="preserve"> pero </w:t>
+      </w:r>
+      <w:r>
+        <w:rPr>
+          <w:rFonts w:ascii="Times New Roman" w:hAnsi="Times New Roman"/>
+          <w:sz w:val="24"/>
+          <w:lang w:val="es-CR"/>
+        </w:rPr>
+        <w:t>algo era diferente en uno de ellos</w:t>
+      </w:r>
+      <w:r>
+        <w:rPr>
+          <w:rFonts w:ascii="Times New Roman" w:hAnsi="Times New Roman"/>
+          <w:sz w:val="24"/>
+          <w:lang w:val="es-CR"/>
+        </w:rPr>
+        <w:t>, aquel sujeto de la cálida sonrisa</w:t>
+      </w:r>
+      <w:r>
+        <w:rPr>
+          <w:rFonts w:ascii="Times New Roman" w:hAnsi="Times New Roman"/>
+          <w:sz w:val="24"/>
+          <w:lang w:val="es-CR"/>
+        </w:rPr>
+        <w:t>, el mismo que le había obsequiado aquella flecha,</w:t>
+      </w:r>
+      <w:r>
+        <w:rPr>
+          <w:rFonts w:ascii="Times New Roman" w:hAnsi="Times New Roman"/>
+          <w:sz w:val="24"/>
+          <w:lang w:val="es-CR"/>
+        </w:rPr>
+        <w:t xml:space="preserve"> exhibía ahora un rostro serio e inmutable</w:t>
+      </w:r>
+      <w:r>
+        <w:rPr>
+          <w:rFonts w:ascii="Times New Roman" w:hAnsi="Times New Roman"/>
+          <w:sz w:val="24"/>
+          <w:lang w:val="es-CR"/>
+        </w:rPr>
+        <w:t xml:space="preserve">. </w:t>
+      </w:r>
+      <w:r>
+        <w:rPr>
+          <w:rFonts w:ascii="Times New Roman" w:hAnsi="Times New Roman"/>
+          <w:sz w:val="24"/>
+          <w:lang w:val="es-CR"/>
+        </w:rPr>
+        <w:t>De hecho, hubo un breve</w:t>
+      </w:r>
+      <w:r>
+        <w:rPr>
+          <w:rFonts w:ascii="Times New Roman" w:hAnsi="Times New Roman"/>
+          <w:sz w:val="24"/>
+          <w:lang w:val="es-CR"/>
+        </w:rPr>
+        <w:t xml:space="preserve"> instante en el que </w:t>
+      </w:r>
+      <w:r>
+        <w:rPr>
+          <w:rFonts w:ascii="Times New Roman" w:hAnsi="Times New Roman"/>
+          <w:sz w:val="24"/>
+          <w:lang w:val="es-CR"/>
+        </w:rPr>
+        <w:t xml:space="preserve">la mirada de </w:t>
+      </w:r>
+      <w:proofErr w:type="spellStart"/>
+      <w:r>
+        <w:rPr>
+          <w:rFonts w:ascii="Times New Roman" w:hAnsi="Times New Roman"/>
+          <w:sz w:val="24"/>
+          <w:lang w:val="es-CR"/>
+        </w:rPr>
+        <w:t>Kryn</w:t>
+      </w:r>
+      <w:proofErr w:type="spellEnd"/>
+      <w:r>
+        <w:rPr>
+          <w:rFonts w:ascii="Times New Roman" w:hAnsi="Times New Roman"/>
+          <w:sz w:val="24"/>
+          <w:lang w:val="es-CR"/>
+        </w:rPr>
+        <w:t xml:space="preserve"> se cruzó co</w:t>
+      </w:r>
+      <w:r>
+        <w:rPr>
+          <w:rFonts w:ascii="Times New Roman" w:hAnsi="Times New Roman"/>
+          <w:sz w:val="24"/>
+          <w:lang w:val="es-CR"/>
+        </w:rPr>
+        <w:t xml:space="preserve">n la del </w:t>
+      </w:r>
+      <w:r>
+        <w:rPr>
+          <w:rFonts w:ascii="Times New Roman" w:hAnsi="Times New Roman"/>
+          <w:sz w:val="24"/>
+          <w:lang w:val="es-CR"/>
+        </w:rPr>
+        <w:t>viajero</w:t>
+      </w:r>
+      <w:r>
+        <w:rPr>
+          <w:rFonts w:ascii="Times New Roman" w:hAnsi="Times New Roman"/>
+          <w:sz w:val="24"/>
+          <w:lang w:val="es-CR"/>
+        </w:rPr>
+        <w:t xml:space="preserve">, y un fuerte escalofrió </w:t>
+      </w:r>
+      <w:r>
+        <w:rPr>
+          <w:rFonts w:ascii="Times New Roman" w:hAnsi="Times New Roman"/>
+          <w:sz w:val="24"/>
+          <w:lang w:val="es-CR"/>
+        </w:rPr>
+        <w:t>empezó a recorrer</w:t>
+      </w:r>
+      <w:r>
+        <w:rPr>
+          <w:rFonts w:ascii="Times New Roman" w:hAnsi="Times New Roman"/>
+          <w:sz w:val="24"/>
+          <w:lang w:val="es-CR"/>
+        </w:rPr>
+        <w:t xml:space="preserve"> </w:t>
+      </w:r>
+      <w:r>
+        <w:rPr>
+          <w:rFonts w:ascii="Times New Roman" w:hAnsi="Times New Roman"/>
+          <w:sz w:val="24"/>
+          <w:lang w:val="es-CR"/>
+        </w:rPr>
+        <w:t xml:space="preserve">todo </w:t>
+      </w:r>
+      <w:r>
+        <w:rPr>
+          <w:rFonts w:ascii="Times New Roman" w:hAnsi="Times New Roman"/>
+          <w:sz w:val="24"/>
+          <w:lang w:val="es-CR"/>
+        </w:rPr>
+        <w:t xml:space="preserve">su </w:t>
+      </w:r>
+      <w:r>
+        <w:rPr>
+          <w:rFonts w:ascii="Times New Roman" w:hAnsi="Times New Roman"/>
+          <w:sz w:val="24"/>
+          <w:lang w:val="es-CR"/>
+        </w:rPr>
+        <w:t xml:space="preserve">joven </w:t>
+      </w:r>
+      <w:r>
+        <w:rPr>
+          <w:rFonts w:ascii="Times New Roman" w:hAnsi="Times New Roman"/>
+          <w:sz w:val="24"/>
+          <w:lang w:val="es-CR"/>
+        </w:rPr>
+        <w:t>cuerpo</w:t>
+      </w:r>
+      <w:r>
+        <w:rPr>
+          <w:rFonts w:ascii="Times New Roman" w:hAnsi="Times New Roman"/>
+          <w:sz w:val="24"/>
+          <w:lang w:val="es-CR"/>
+        </w:rPr>
+        <w:t>;</w:t>
+      </w:r>
+      <w:r>
+        <w:rPr>
+          <w:rFonts w:ascii="Times New Roman" w:hAnsi="Times New Roman"/>
+          <w:sz w:val="24"/>
+          <w:lang w:val="es-CR"/>
+        </w:rPr>
+        <w:t xml:space="preserve"> aquellos ojos </w:t>
+      </w:r>
+      <w:r>
+        <w:rPr>
+          <w:rFonts w:ascii="Times New Roman" w:hAnsi="Times New Roman"/>
+          <w:sz w:val="24"/>
+          <w:lang w:val="es-CR"/>
+        </w:rPr>
+        <w:t>reflejaba</w:t>
       </w:r>
       <w:r>
         <w:rPr>
@@ -3846,15 +4154,502 @@
           <w:sz w:val="24"/>
           <w:lang w:val="es-CR"/>
         </w:rPr>
-        <w:t xml:space="preserve"> ardiendo en llamas. Fue e</w:t>
-      </w:r>
-      <w:r>
-        <w:rPr>
-          <w:rFonts w:ascii="Times New Roman" w:hAnsi="Times New Roman"/>
-          <w:sz w:val="24"/>
-          <w:lang w:val="es-CR"/>
-        </w:rPr>
-        <w:t xml:space="preserve">ntonces </w:t>
+        <w:t xml:space="preserve"> un odio inmensurable</w:t>
+      </w:r>
+      <w:r>
+        <w:rPr>
+          <w:rFonts w:ascii="Times New Roman" w:hAnsi="Times New Roman"/>
+          <w:sz w:val="24"/>
+          <w:lang w:val="es-CR"/>
+        </w:rPr>
+        <w:t xml:space="preserve">, una frialdad </w:t>
+      </w:r>
+      <w:r>
+        <w:rPr>
+          <w:rFonts w:ascii="Times New Roman" w:hAnsi="Times New Roman"/>
+          <w:sz w:val="24"/>
+          <w:lang w:val="es-CR"/>
+        </w:rPr>
+        <w:t xml:space="preserve">tan pura </w:t>
+      </w:r>
+      <w:r>
+        <w:rPr>
+          <w:rFonts w:ascii="Times New Roman" w:hAnsi="Times New Roman"/>
+          <w:sz w:val="24"/>
+          <w:lang w:val="es-CR"/>
+        </w:rPr>
+        <w:t xml:space="preserve">y </w:t>
+      </w:r>
+      <w:r>
+        <w:rPr>
+          <w:rFonts w:ascii="Times New Roman" w:hAnsi="Times New Roman"/>
+          <w:sz w:val="24"/>
+          <w:lang w:val="es-CR"/>
+        </w:rPr>
+        <w:t xml:space="preserve">capaz de congelar más que el </w:t>
+      </w:r>
+      <w:r>
+        <w:rPr>
+          <w:rFonts w:ascii="Times New Roman" w:hAnsi="Times New Roman"/>
+          <w:sz w:val="24"/>
+          <w:lang w:val="es-CR"/>
+        </w:rPr>
+        <w:t>mismísimo</w:t>
+      </w:r>
+      <w:r>
+        <w:rPr>
+          <w:rFonts w:ascii="Times New Roman" w:hAnsi="Times New Roman"/>
+          <w:sz w:val="24"/>
+          <w:lang w:val="es-CR"/>
+        </w:rPr>
+        <w:t xml:space="preserve"> invierno, </w:t>
+      </w:r>
+      <w:r>
+        <w:rPr>
+          <w:rFonts w:ascii="Times New Roman" w:hAnsi="Times New Roman"/>
+          <w:sz w:val="24"/>
+          <w:lang w:val="es-CR"/>
+        </w:rPr>
+        <w:t xml:space="preserve">no había duda de que esos ya </w:t>
+      </w:r>
+      <w:r>
+        <w:rPr>
+          <w:rFonts w:ascii="Times New Roman" w:hAnsi="Times New Roman"/>
+          <w:sz w:val="24"/>
+          <w:lang w:val="es-CR"/>
+        </w:rPr>
+        <w:t xml:space="preserve">no eran </w:t>
+      </w:r>
+      <w:r>
+        <w:rPr>
+          <w:rFonts w:ascii="Times New Roman" w:hAnsi="Times New Roman"/>
+          <w:sz w:val="24"/>
+          <w:lang w:val="es-CR"/>
+        </w:rPr>
+        <w:t xml:space="preserve">los </w:t>
+      </w:r>
+      <w:r>
+        <w:rPr>
+          <w:rFonts w:ascii="Times New Roman" w:hAnsi="Times New Roman"/>
+          <w:sz w:val="24"/>
+          <w:lang w:val="es-CR"/>
+        </w:rPr>
+        <w:t xml:space="preserve">ojos azules que </w:t>
+      </w:r>
+      <w:r>
+        <w:rPr>
+          <w:rFonts w:ascii="Times New Roman" w:hAnsi="Times New Roman"/>
+          <w:sz w:val="24"/>
+          <w:lang w:val="es-CR"/>
+        </w:rPr>
+        <w:t xml:space="preserve">él </w:t>
+      </w:r>
+      <w:r>
+        <w:rPr>
+          <w:rFonts w:ascii="Times New Roman" w:hAnsi="Times New Roman"/>
+          <w:sz w:val="24"/>
+          <w:lang w:val="es-CR"/>
+        </w:rPr>
+        <w:t>había vi</w:t>
+      </w:r>
+      <w:r>
+        <w:rPr>
+          <w:rFonts w:ascii="Times New Roman" w:hAnsi="Times New Roman"/>
+          <w:sz w:val="24"/>
+          <w:lang w:val="es-CR"/>
+        </w:rPr>
+        <w:t xml:space="preserve">sto temprano </w:t>
+      </w:r>
+      <w:r>
+        <w:rPr>
+          <w:rFonts w:ascii="Times New Roman" w:hAnsi="Times New Roman"/>
+          <w:sz w:val="24"/>
+          <w:lang w:val="es-CR"/>
+        </w:rPr>
+        <w:t xml:space="preserve">en </w:t>
+      </w:r>
+      <w:r>
+        <w:rPr>
+          <w:rFonts w:ascii="Times New Roman" w:hAnsi="Times New Roman"/>
+          <w:sz w:val="24"/>
+          <w:lang w:val="es-CR"/>
+        </w:rPr>
+        <w:t xml:space="preserve">aquella tarde, </w:t>
+      </w:r>
+      <w:r>
+        <w:rPr>
+          <w:rFonts w:ascii="Times New Roman" w:hAnsi="Times New Roman"/>
+          <w:sz w:val="24"/>
+          <w:lang w:val="es-CR"/>
+        </w:rPr>
+        <w:t xml:space="preserve">era como si estuviera viendo a otra persona, </w:t>
+      </w:r>
+      <w:r>
+        <w:rPr>
+          <w:rFonts w:ascii="Times New Roman" w:hAnsi="Times New Roman"/>
+          <w:sz w:val="24"/>
+          <w:lang w:val="es-CR"/>
+        </w:rPr>
+        <w:t xml:space="preserve">como </w:t>
+      </w:r>
+      <w:r>
+        <w:rPr>
+          <w:rFonts w:ascii="Times New Roman" w:hAnsi="Times New Roman"/>
+          <w:sz w:val="24"/>
+          <w:lang w:val="es-CR"/>
+        </w:rPr>
+        <w:t xml:space="preserve">si estuviera admirando los ojos de </w:t>
+      </w:r>
+      <w:r>
+        <w:rPr>
+          <w:rFonts w:ascii="Times New Roman" w:hAnsi="Times New Roman"/>
+          <w:sz w:val="24"/>
+          <w:lang w:val="es-CR"/>
+        </w:rPr>
+        <w:t>la misma muerte</w:t>
+      </w:r>
+      <w:r>
+        <w:rPr>
+          <w:rFonts w:ascii="Times New Roman" w:hAnsi="Times New Roman"/>
+          <w:sz w:val="24"/>
+          <w:lang w:val="es-CR"/>
+        </w:rPr>
+        <w:t xml:space="preserve">. </w:t>
+      </w:r>
+      <w:r>
+        <w:rPr>
+          <w:rFonts w:ascii="Times New Roman" w:hAnsi="Times New Roman"/>
+          <w:sz w:val="24"/>
+          <w:lang w:val="es-CR"/>
+        </w:rPr>
+        <w:t>De pronto</w:t>
+      </w:r>
+      <w:r>
+        <w:rPr>
+          <w:rFonts w:ascii="Times New Roman" w:hAnsi="Times New Roman"/>
+          <w:sz w:val="24"/>
+          <w:lang w:val="es-CR"/>
+        </w:rPr>
+        <w:t xml:space="preserve"> el sonido </w:t>
+      </w:r>
+      <w:r>
+        <w:rPr>
+          <w:rFonts w:ascii="Times New Roman" w:hAnsi="Times New Roman"/>
+          <w:sz w:val="24"/>
+          <w:lang w:val="es-CR"/>
+        </w:rPr>
+        <w:t>del trote de los caballos</w:t>
+      </w:r>
+      <w:r>
+        <w:rPr>
+          <w:rFonts w:ascii="Times New Roman" w:hAnsi="Times New Roman"/>
+          <w:sz w:val="24"/>
+          <w:lang w:val="es-CR"/>
+        </w:rPr>
+        <w:t xml:space="preserve"> hizo entrar en razón al pequeño</w:t>
+      </w:r>
+      <w:r>
+        <w:rPr>
+          <w:rFonts w:ascii="Times New Roman" w:hAnsi="Times New Roman"/>
+          <w:sz w:val="24"/>
+          <w:lang w:val="es-CR"/>
+        </w:rPr>
+        <w:t>,</w:t>
+      </w:r>
+      <w:r>
+        <w:rPr>
+          <w:rFonts w:ascii="Times New Roman" w:hAnsi="Times New Roman"/>
+          <w:sz w:val="24"/>
+          <w:lang w:val="es-CR"/>
+        </w:rPr>
+        <w:t xml:space="preserve"> </w:t>
+      </w:r>
+      <w:r>
+        <w:rPr>
+          <w:rFonts w:ascii="Times New Roman" w:hAnsi="Times New Roman"/>
+          <w:sz w:val="24"/>
+          <w:lang w:val="es-CR"/>
+        </w:rPr>
+        <w:t xml:space="preserve">y </w:t>
+      </w:r>
+      <w:r>
+        <w:rPr>
+          <w:rFonts w:ascii="Times New Roman" w:hAnsi="Times New Roman"/>
+          <w:sz w:val="24"/>
+          <w:lang w:val="es-CR"/>
+        </w:rPr>
+        <w:t xml:space="preserve">con esto, </w:t>
+      </w:r>
+      <w:r>
+        <w:rPr>
+          <w:rFonts w:ascii="Times New Roman" w:hAnsi="Times New Roman"/>
+          <w:sz w:val="24"/>
+          <w:lang w:val="es-CR"/>
+        </w:rPr>
+        <w:t xml:space="preserve">logró divisar </w:t>
+      </w:r>
+      <w:r>
+        <w:rPr>
+          <w:rFonts w:ascii="Times New Roman" w:hAnsi="Times New Roman"/>
+          <w:sz w:val="24"/>
+          <w:lang w:val="es-CR"/>
+        </w:rPr>
+        <w:t>una extraña insignia… (aún no hemos definido como va ser</w:t>
+      </w:r>
+      <w:r>
+        <w:rPr>
+          <w:rFonts w:ascii="Times New Roman" w:hAnsi="Times New Roman"/>
+          <w:sz w:val="24"/>
+          <w:lang w:val="es-CR"/>
+        </w:rPr>
+        <w:t xml:space="preserve"> el</w:t>
+      </w:r>
+      <w:r>
+        <w:rPr>
+          <w:rFonts w:ascii="Times New Roman" w:hAnsi="Times New Roman"/>
+          <w:sz w:val="24"/>
+          <w:lang w:val="es-CR"/>
+        </w:rPr>
+        <w:t xml:space="preserve"> símbolo de los Rouge por lo que no puedo describirlo todavía). A</w:t>
+      </w:r>
+      <w:r>
+        <w:rPr>
+          <w:rFonts w:ascii="Times New Roman" w:hAnsi="Times New Roman"/>
+          <w:sz w:val="24"/>
+          <w:lang w:val="es-CR"/>
+        </w:rPr>
+        <w:t xml:space="preserve">quel sujeto por su parte prestó atención </w:t>
+      </w:r>
+      <w:r>
+        <w:rPr>
+          <w:rFonts w:ascii="Times New Roman" w:hAnsi="Times New Roman"/>
+          <w:sz w:val="24"/>
+          <w:lang w:val="es-CR"/>
+        </w:rPr>
+        <w:t>de allí en adelante a su camino, y de esa forma, a</w:t>
+      </w:r>
+      <w:r>
+        <w:rPr>
+          <w:rFonts w:ascii="Times New Roman" w:hAnsi="Times New Roman"/>
+          <w:sz w:val="24"/>
+          <w:lang w:val="es-CR"/>
+        </w:rPr>
+        <w:t>mbos c</w:t>
+      </w:r>
+      <w:r>
+        <w:rPr>
+          <w:rFonts w:ascii="Times New Roman" w:hAnsi="Times New Roman"/>
+          <w:sz w:val="24"/>
+          <w:lang w:val="es-CR"/>
+        </w:rPr>
+        <w:t xml:space="preserve">ontinuaron </w:t>
+      </w:r>
+      <w:r>
+        <w:rPr>
+          <w:rFonts w:ascii="Times New Roman" w:hAnsi="Times New Roman"/>
+          <w:sz w:val="24"/>
+          <w:lang w:val="es-CR"/>
+        </w:rPr>
+        <w:t>a gran velocidad</w:t>
+      </w:r>
+      <w:r>
+        <w:rPr>
+          <w:rFonts w:ascii="Times New Roman" w:hAnsi="Times New Roman"/>
+          <w:sz w:val="24"/>
+          <w:lang w:val="es-CR"/>
+        </w:rPr>
+        <w:t xml:space="preserve"> hasta perderse más allá </w:t>
+      </w:r>
+      <w:r>
+        <w:rPr>
+          <w:rFonts w:ascii="Times New Roman" w:hAnsi="Times New Roman"/>
+          <w:sz w:val="24"/>
+          <w:lang w:val="es-CR"/>
+        </w:rPr>
+        <w:t>del recodo</w:t>
+      </w:r>
+      <w:r>
+        <w:rPr>
+          <w:rFonts w:ascii="Times New Roman" w:hAnsi="Times New Roman"/>
+          <w:sz w:val="24"/>
+          <w:lang w:val="es-CR"/>
+        </w:rPr>
+        <w:t>.</w:t>
+      </w:r>
+    </w:p>
+    <w:p>
+      <w:pPr>
+        <w:spacing w:after="200" w:line="276" w:lineRule="auto"/>
+        <w:ind w:firstLine="284"/>
+        <w:contextualSpacing/>
+        <w:jc w:val="both"/>
+        <w:rPr>
+          <w:rFonts w:ascii="Times New Roman" w:hAnsi="Times New Roman"/>
+          <w:sz w:val="24"/>
+          <w:lang w:val="es-CR"/>
+        </w:rPr>
+      </w:pPr>
+      <w:proofErr w:type="spellStart"/>
+      <w:r>
+        <w:rPr>
+          <w:rFonts w:ascii="Times New Roman" w:hAnsi="Times New Roman"/>
+          <w:sz w:val="24"/>
+          <w:lang w:val="es-CR"/>
+        </w:rPr>
+        <w:t>Kryn</w:t>
+      </w:r>
+      <w:proofErr w:type="spellEnd"/>
+      <w:r>
+        <w:rPr>
+          <w:rFonts w:ascii="Times New Roman" w:hAnsi="Times New Roman"/>
+          <w:sz w:val="24"/>
+          <w:lang w:val="es-CR"/>
+        </w:rPr>
+        <w:t xml:space="preserve"> recordó a su padre y </w:t>
+      </w:r>
+      <w:r>
+        <w:rPr>
+          <w:rFonts w:ascii="Times New Roman" w:hAnsi="Times New Roman"/>
+          <w:sz w:val="24"/>
+          <w:lang w:val="es-CR"/>
+        </w:rPr>
+        <w:t xml:space="preserve">de inmediato </w:t>
+      </w:r>
+      <w:r>
+        <w:rPr>
+          <w:rFonts w:ascii="Times New Roman" w:hAnsi="Times New Roman"/>
+          <w:sz w:val="24"/>
+          <w:lang w:val="es-CR"/>
+        </w:rPr>
+        <w:t xml:space="preserve">corrió en dirección a la herrería. </w:t>
+      </w:r>
+      <w:r>
+        <w:rPr>
+          <w:rFonts w:ascii="Times New Roman" w:hAnsi="Times New Roman"/>
+          <w:sz w:val="24"/>
+          <w:lang w:val="es-CR"/>
+        </w:rPr>
+        <w:t xml:space="preserve">Cuando llegó, dejó sus cosas en el suelo </w:t>
+      </w:r>
+      <w:r>
+        <w:rPr>
+          <w:rFonts w:ascii="Times New Roman" w:hAnsi="Times New Roman"/>
+          <w:sz w:val="24"/>
+          <w:lang w:val="es-CR"/>
+        </w:rPr>
+        <w:t xml:space="preserve">y se propuso a </w:t>
+      </w:r>
+      <w:r>
+        <w:rPr>
+          <w:rFonts w:ascii="Times New Roman" w:hAnsi="Times New Roman"/>
+          <w:sz w:val="24"/>
+          <w:lang w:val="es-CR"/>
+        </w:rPr>
+        <w:t>entrar</w:t>
+      </w:r>
+      <w:r>
+        <w:rPr>
+          <w:rFonts w:ascii="Times New Roman" w:hAnsi="Times New Roman"/>
+          <w:sz w:val="24"/>
+          <w:lang w:val="es-CR"/>
+        </w:rPr>
+        <w:t xml:space="preserve"> en seguida; e</w:t>
+      </w:r>
+      <w:r>
+        <w:rPr>
+          <w:rFonts w:ascii="Times New Roman" w:hAnsi="Times New Roman"/>
+          <w:sz w:val="24"/>
+          <w:lang w:val="es-CR"/>
+        </w:rPr>
+        <w:t xml:space="preserve">l calor y el humo le obligaron a cubrir su cara con la ayuda de sus manos </w:t>
+      </w:r>
+      <w:r>
+        <w:rPr>
+          <w:rFonts w:ascii="Times New Roman" w:hAnsi="Times New Roman"/>
+          <w:sz w:val="24"/>
+          <w:lang w:val="es-CR"/>
+        </w:rPr>
+        <w:t xml:space="preserve">si quería </w:t>
+      </w:r>
+      <w:r>
+        <w:rPr>
+          <w:rFonts w:ascii="Times New Roman" w:hAnsi="Times New Roman"/>
+          <w:sz w:val="24"/>
+          <w:lang w:val="es-CR"/>
+        </w:rPr>
+        <w:t xml:space="preserve">poder internarse </w:t>
+      </w:r>
+      <w:r>
+        <w:rPr>
+          <w:rFonts w:ascii="Times New Roman" w:hAnsi="Times New Roman"/>
+          <w:sz w:val="24"/>
+          <w:lang w:val="es-CR"/>
+        </w:rPr>
+        <w:t xml:space="preserve">en aquellas paredes de fuego. </w:t>
+      </w:r>
+      <w:r>
+        <w:rPr>
+          <w:rFonts w:ascii="Times New Roman" w:hAnsi="Times New Roman"/>
+          <w:sz w:val="24"/>
+          <w:lang w:val="es-CR"/>
+        </w:rPr>
+        <w:t>Después de haber avanzado a paso lento</w:t>
+      </w:r>
+      <w:r>
+        <w:rPr>
+          <w:rFonts w:ascii="Times New Roman" w:hAnsi="Times New Roman"/>
+          <w:sz w:val="24"/>
+          <w:lang w:val="es-CR"/>
+        </w:rPr>
+        <w:t xml:space="preserve"> entre aquella familiar construcción</w:t>
+      </w:r>
+      <w:r>
+        <w:rPr>
+          <w:rFonts w:ascii="Times New Roman" w:hAnsi="Times New Roman"/>
+          <w:sz w:val="24"/>
+          <w:lang w:val="es-CR"/>
+        </w:rPr>
+        <w:t xml:space="preserve">, se vio </w:t>
+      </w:r>
+      <w:r>
+        <w:rPr>
+          <w:rFonts w:ascii="Times New Roman" w:hAnsi="Times New Roman"/>
+          <w:sz w:val="24"/>
+          <w:lang w:val="es-CR"/>
+        </w:rPr>
+        <w:t>pronto junto a</w:t>
+      </w:r>
+      <w:r>
+        <w:rPr>
+          <w:rFonts w:ascii="Times New Roman" w:hAnsi="Times New Roman"/>
+          <w:sz w:val="24"/>
+          <w:lang w:val="es-CR"/>
+        </w:rPr>
+        <w:t xml:space="preserve"> la fragua</w:t>
+      </w:r>
+      <w:r>
+        <w:rPr>
+          <w:rFonts w:ascii="Times New Roman" w:hAnsi="Times New Roman"/>
+          <w:sz w:val="24"/>
+          <w:lang w:val="es-CR"/>
+        </w:rPr>
+        <w:t xml:space="preserve">, </w:t>
+      </w:r>
+      <w:r>
+        <w:rPr>
+          <w:rFonts w:ascii="Times New Roman" w:hAnsi="Times New Roman"/>
+          <w:sz w:val="24"/>
+          <w:lang w:val="es-CR"/>
+        </w:rPr>
+        <w:t>y fue e</w:t>
+      </w:r>
+      <w:r>
+        <w:rPr>
+          <w:rFonts w:ascii="Times New Roman" w:hAnsi="Times New Roman"/>
+          <w:sz w:val="24"/>
+          <w:lang w:val="es-CR"/>
+        </w:rPr>
+        <w:t xml:space="preserve">n ese momento </w:t>
       </w:r>
       <w:r>
         <w:rPr>
@@ -3870,87 +4665,1909 @@
           <w:sz w:val="24"/>
           <w:lang w:val="es-CR"/>
         </w:rPr>
-        <w:t>los vio salir</w:t>
-      </w:r>
-      <w:r>
-        <w:rPr>
-          <w:rFonts w:ascii="Times New Roman" w:hAnsi="Times New Roman"/>
-          <w:sz w:val="24"/>
-          <w:lang w:val="es-CR"/>
-        </w:rPr>
-        <w:t xml:space="preserve"> de entre las llamas</w:t>
-      </w:r>
-      <w:r>
-        <w:rPr>
-          <w:rFonts w:ascii="Times New Roman" w:hAnsi="Times New Roman"/>
-          <w:sz w:val="24"/>
-          <w:lang w:val="es-CR"/>
-        </w:rPr>
-        <w:t xml:space="preserve">, a </w:t>
-      </w:r>
-      <w:r>
-        <w:rPr>
-          <w:rFonts w:ascii="Times New Roman" w:hAnsi="Times New Roman"/>
-          <w:sz w:val="24"/>
-          <w:lang w:val="es-CR"/>
-        </w:rPr>
-        <w:t>dos corceles</w:t>
-      </w:r>
-      <w:r>
-        <w:rPr>
-          <w:rFonts w:ascii="Times New Roman" w:hAnsi="Times New Roman"/>
-          <w:sz w:val="24"/>
-          <w:lang w:val="es-CR"/>
-        </w:rPr>
-        <w:t xml:space="preserve"> galopando a gran velocidad contra el viento, uno marrón y otro negro</w:t>
-      </w:r>
-      <w:r>
-        <w:rPr>
-          <w:rFonts w:ascii="Times New Roman" w:hAnsi="Times New Roman"/>
-          <w:sz w:val="24"/>
-          <w:lang w:val="es-CR"/>
-        </w:rPr>
-        <w:t xml:space="preserve">, que con sus fardos llenos emprendían su camino colina abajo, y sobre ellos, a </w:t>
-      </w:r>
-      <w:r>
-        <w:rPr>
-          <w:rFonts w:ascii="Times New Roman" w:hAnsi="Times New Roman"/>
-          <w:sz w:val="24"/>
-          <w:lang w:val="es-CR"/>
-        </w:rPr>
-        <w:t>un par de</w:t>
-      </w:r>
-      <w:r>
-        <w:rPr>
-          <w:rFonts w:ascii="Times New Roman" w:hAnsi="Times New Roman"/>
-          <w:sz w:val="24"/>
-          <w:lang w:val="es-CR"/>
-        </w:rPr>
-        <w:t xml:space="preserve"> forasteros que él ya había tenido </w:t>
-      </w:r>
-      <w:r>
-        <w:rPr>
-          <w:rFonts w:ascii="Times New Roman" w:hAnsi="Times New Roman"/>
-          <w:sz w:val="24"/>
-          <w:lang w:val="es-CR"/>
-        </w:rPr>
-        <w:t>la casualidad</w:t>
-      </w:r>
-      <w:r>
-        <w:rPr>
-          <w:rFonts w:ascii="Times New Roman" w:hAnsi="Times New Roman"/>
-          <w:sz w:val="24"/>
-          <w:lang w:val="es-CR"/>
-        </w:rPr>
-        <w:t xml:space="preserve"> de conocer</w:t>
-      </w:r>
-      <w:r>
-        <w:rPr>
-          <w:rFonts w:ascii="Times New Roman" w:hAnsi="Times New Roman"/>
-          <w:sz w:val="24"/>
-          <w:lang w:val="es-CR"/>
-        </w:rPr>
-        <w:t>;</w:t>
+        <w:t>sintió que el mundo se le venía</w:t>
+      </w:r>
+      <w:r>
+        <w:rPr>
+          <w:rFonts w:ascii="Times New Roman" w:hAnsi="Times New Roman"/>
+          <w:sz w:val="24"/>
+          <w:lang w:val="es-CR"/>
+        </w:rPr>
+        <w:t xml:space="preserve"> encima, como si sus fuerzas lo abandonaran completamente y estuviese a punto de desplomarse en el suelo, no porque el humo le estuviera afectando</w:t>
+      </w:r>
+      <w:r>
+        <w:rPr>
+          <w:rFonts w:ascii="Times New Roman" w:hAnsi="Times New Roman"/>
+          <w:sz w:val="24"/>
+          <w:lang w:val="es-CR"/>
+        </w:rPr>
+        <w:t xml:space="preserve"> o algo </w:t>
+      </w:r>
+      <w:r>
+        <w:rPr>
+          <w:rFonts w:ascii="Times New Roman" w:hAnsi="Times New Roman"/>
+          <w:sz w:val="24"/>
+          <w:lang w:val="es-CR"/>
+        </w:rPr>
+        <w:t>por el estilo</w:t>
+      </w:r>
+      <w:r>
+        <w:rPr>
+          <w:rFonts w:ascii="Times New Roman" w:hAnsi="Times New Roman"/>
+          <w:sz w:val="24"/>
+          <w:lang w:val="es-CR"/>
+        </w:rPr>
+        <w:t xml:space="preserve">, sino por lo que </w:t>
+      </w:r>
+      <w:r>
+        <w:rPr>
+          <w:rFonts w:ascii="Times New Roman" w:hAnsi="Times New Roman"/>
+          <w:sz w:val="24"/>
+          <w:lang w:val="es-CR"/>
+        </w:rPr>
+        <w:t>estaba frente a sus ojos</w:t>
+      </w:r>
+      <w:r>
+        <w:rPr>
+          <w:rFonts w:ascii="Times New Roman" w:hAnsi="Times New Roman"/>
+          <w:sz w:val="24"/>
+          <w:lang w:val="es-CR"/>
+        </w:rPr>
+        <w:t>. Allí</w:t>
+      </w:r>
+      <w:r>
+        <w:rPr>
+          <w:rFonts w:ascii="Times New Roman" w:hAnsi="Times New Roman"/>
+          <w:sz w:val="24"/>
+          <w:lang w:val="es-CR"/>
+        </w:rPr>
+        <w:t xml:space="preserve"> yacía</w:t>
+      </w:r>
+      <w:r>
+        <w:rPr>
+          <w:rFonts w:ascii="Times New Roman" w:hAnsi="Times New Roman"/>
+          <w:sz w:val="24"/>
+          <w:lang w:val="es-CR"/>
+        </w:rPr>
+        <w:t xml:space="preserve"> el cuerpo de su padre, tirado en el suelo </w:t>
+      </w:r>
+      <w:r>
+        <w:rPr>
+          <w:rFonts w:ascii="Times New Roman" w:hAnsi="Times New Roman"/>
+          <w:sz w:val="24"/>
+          <w:lang w:val="es-CR"/>
+        </w:rPr>
+        <w:t>sobre un charco de sangre y sin ca</w:t>
+      </w:r>
+      <w:r>
+        <w:rPr>
+          <w:rFonts w:ascii="Times New Roman" w:hAnsi="Times New Roman"/>
+          <w:sz w:val="24"/>
+          <w:lang w:val="es-CR"/>
+        </w:rPr>
+        <w:t>beza; sin duda alguna, la escena más traumática</w:t>
+      </w:r>
+      <w:r>
+        <w:rPr>
+          <w:rFonts w:ascii="Times New Roman" w:hAnsi="Times New Roman"/>
+          <w:sz w:val="24"/>
+          <w:lang w:val="es-CR"/>
+        </w:rPr>
+        <w:t xml:space="preserve"> que podría estar viendo un niño de su edad. </w:t>
+      </w:r>
+      <w:r>
+        <w:rPr>
+          <w:rFonts w:ascii="Times New Roman" w:hAnsi="Times New Roman"/>
+          <w:sz w:val="24"/>
+          <w:lang w:val="es-CR"/>
+        </w:rPr>
+        <w:t>En eso e</w:t>
+      </w:r>
+      <w:r>
+        <w:rPr>
+          <w:rFonts w:ascii="Times New Roman" w:hAnsi="Times New Roman"/>
+          <w:sz w:val="24"/>
+          <w:lang w:val="es-CR"/>
+        </w:rPr>
+        <w:t xml:space="preserve">l techo se empezó a desplomar </w:t>
+      </w:r>
+      <w:r>
+        <w:rPr>
+          <w:rFonts w:ascii="Times New Roman" w:hAnsi="Times New Roman"/>
+          <w:sz w:val="24"/>
+          <w:lang w:val="es-CR"/>
+        </w:rPr>
+        <w:t xml:space="preserve">desde </w:t>
+      </w:r>
+      <w:r>
+        <w:rPr>
+          <w:rFonts w:ascii="Times New Roman" w:hAnsi="Times New Roman"/>
+          <w:sz w:val="24"/>
+          <w:lang w:val="es-CR"/>
+        </w:rPr>
+        <w:t xml:space="preserve">pequeños sectores, poniendo cada vez más en peligro la estancia en aquel infierno, </w:t>
+      </w:r>
+      <w:r>
+        <w:rPr>
+          <w:rFonts w:ascii="Times New Roman" w:hAnsi="Times New Roman"/>
+          <w:sz w:val="24"/>
+          <w:lang w:val="es-CR"/>
+        </w:rPr>
+        <w:t xml:space="preserve">allí fue cuando </w:t>
+      </w:r>
+      <w:proofErr w:type="spellStart"/>
+      <w:r>
+        <w:rPr>
+          <w:rFonts w:ascii="Times New Roman" w:hAnsi="Times New Roman"/>
+          <w:sz w:val="24"/>
+          <w:lang w:val="es-CR"/>
+        </w:rPr>
+        <w:t>Kryn</w:t>
+      </w:r>
+      <w:proofErr w:type="spellEnd"/>
+      <w:r>
+        <w:rPr>
+          <w:rFonts w:ascii="Times New Roman" w:hAnsi="Times New Roman"/>
+          <w:sz w:val="24"/>
+          <w:lang w:val="es-CR"/>
+        </w:rPr>
+        <w:t xml:space="preserve"> </w:t>
+      </w:r>
+      <w:r>
+        <w:rPr>
+          <w:rFonts w:ascii="Times New Roman" w:hAnsi="Times New Roman"/>
+          <w:sz w:val="24"/>
+          <w:lang w:val="es-CR"/>
+        </w:rPr>
+        <w:t xml:space="preserve">tuvo que reconocer </w:t>
+      </w:r>
+      <w:r>
+        <w:rPr>
+          <w:rFonts w:ascii="Times New Roman" w:hAnsi="Times New Roman"/>
+          <w:sz w:val="24"/>
+          <w:lang w:val="es-CR"/>
+        </w:rPr>
+        <w:t xml:space="preserve">que sin importar lo innecesaria que fuera su ayuda, no podía dejar el cuerpo de su querido padre allí dentro. </w:t>
+      </w:r>
+      <w:r>
+        <w:rPr>
+          <w:rFonts w:ascii="Times New Roman" w:hAnsi="Times New Roman"/>
+          <w:sz w:val="24"/>
+          <w:lang w:val="es-CR"/>
+        </w:rPr>
+        <w:t>Así que lo</w:t>
+      </w:r>
+      <w:r>
+        <w:rPr>
+          <w:rFonts w:ascii="Times New Roman" w:hAnsi="Times New Roman"/>
+          <w:sz w:val="24"/>
+          <w:lang w:val="es-CR"/>
+        </w:rPr>
+        <w:t xml:space="preserve"> tomó de los pies y tiró de ellos, arrastrando el cadáver igual a como lo haría con un saco </w:t>
+      </w:r>
+      <w:r>
+        <w:rPr>
+          <w:rFonts w:ascii="Times New Roman" w:hAnsi="Times New Roman"/>
+          <w:sz w:val="24"/>
+          <w:lang w:val="es-CR"/>
+        </w:rPr>
+        <w:t>de</w:t>
+      </w:r>
+      <w:r>
+        <w:rPr>
+          <w:rFonts w:ascii="Times New Roman" w:hAnsi="Times New Roman"/>
+          <w:sz w:val="24"/>
+          <w:lang w:val="es-CR"/>
+        </w:rPr>
+        <w:t xml:space="preserve"> grano</w:t>
+      </w:r>
+      <w:r>
+        <w:rPr>
+          <w:rFonts w:ascii="Times New Roman" w:hAnsi="Times New Roman"/>
+          <w:sz w:val="24"/>
+          <w:lang w:val="es-CR"/>
+        </w:rPr>
+        <w:t>s</w:t>
+      </w:r>
+      <w:r>
+        <w:rPr>
+          <w:rFonts w:ascii="Times New Roman" w:hAnsi="Times New Roman"/>
+          <w:sz w:val="24"/>
+          <w:lang w:val="es-CR"/>
+        </w:rPr>
+        <w:t xml:space="preserve">; avanzó rodeando </w:t>
+      </w:r>
+      <w:r>
+        <w:rPr>
+          <w:rFonts w:ascii="Times New Roman" w:hAnsi="Times New Roman"/>
+          <w:sz w:val="24"/>
+          <w:lang w:val="es-CR"/>
+        </w:rPr>
+        <w:t xml:space="preserve">los distintos </w:t>
+      </w:r>
+      <w:r>
+        <w:rPr>
+          <w:rFonts w:ascii="Times New Roman" w:hAnsi="Times New Roman"/>
+          <w:sz w:val="24"/>
+          <w:lang w:val="es-CR"/>
+        </w:rPr>
+        <w:t xml:space="preserve">escombros </w:t>
+      </w:r>
+      <w:r>
+        <w:rPr>
+          <w:rFonts w:ascii="Times New Roman" w:hAnsi="Times New Roman"/>
+          <w:sz w:val="24"/>
+          <w:lang w:val="es-CR"/>
+        </w:rPr>
+        <w:t xml:space="preserve">que aparecieron a su paso </w:t>
+      </w:r>
+      <w:r>
+        <w:rPr>
+          <w:rFonts w:ascii="Times New Roman" w:hAnsi="Times New Roman"/>
+          <w:sz w:val="24"/>
+          <w:lang w:val="es-CR"/>
+        </w:rPr>
+        <w:t xml:space="preserve">y </w:t>
+      </w:r>
+      <w:r>
+        <w:rPr>
+          <w:rFonts w:ascii="Times New Roman" w:hAnsi="Times New Roman"/>
+          <w:sz w:val="24"/>
+          <w:lang w:val="es-CR"/>
+        </w:rPr>
+        <w:t xml:space="preserve">viéndose obligado a </w:t>
+      </w:r>
+      <w:r>
+        <w:rPr>
+          <w:rFonts w:ascii="Times New Roman" w:hAnsi="Times New Roman"/>
+          <w:sz w:val="24"/>
+          <w:lang w:val="es-CR"/>
+        </w:rPr>
+        <w:t>cerrar</w:t>
+      </w:r>
+      <w:r>
+        <w:rPr>
+          <w:rFonts w:ascii="Times New Roman" w:hAnsi="Times New Roman"/>
+          <w:sz w:val="24"/>
+          <w:lang w:val="es-CR"/>
+        </w:rPr>
+        <w:t xml:space="preserve"> sus ojos</w:t>
+      </w:r>
+      <w:r>
+        <w:rPr>
+          <w:rFonts w:ascii="Times New Roman" w:hAnsi="Times New Roman"/>
+          <w:sz w:val="24"/>
+          <w:lang w:val="es-CR"/>
+        </w:rPr>
+        <w:t xml:space="preserve"> repetidamente para poder mantener la vista sobre su trayecto. De esa forma llegó hasta la salida, se alejó varios metros de la herrería para que el cal</w:t>
+      </w:r>
+      <w:r>
+        <w:rPr>
+          <w:rFonts w:ascii="Times New Roman" w:hAnsi="Times New Roman"/>
+          <w:sz w:val="24"/>
+          <w:lang w:val="es-CR"/>
+        </w:rPr>
+        <w:t>or ya no los afectara</w:t>
+      </w:r>
+      <w:r>
+        <w:rPr>
+          <w:rFonts w:ascii="Times New Roman" w:hAnsi="Times New Roman"/>
+          <w:sz w:val="24"/>
+          <w:lang w:val="es-CR"/>
+        </w:rPr>
+        <w:t xml:space="preserve"> y finalmente soltó los pies de su padre para dejarse caer de rodilla</w:t>
+      </w:r>
+      <w:r>
+        <w:rPr>
+          <w:rFonts w:ascii="Times New Roman" w:hAnsi="Times New Roman"/>
+          <w:sz w:val="24"/>
+          <w:lang w:val="es-CR"/>
+        </w:rPr>
+        <w:t>s</w:t>
+      </w:r>
+      <w:r>
+        <w:rPr>
+          <w:rFonts w:ascii="Times New Roman" w:hAnsi="Times New Roman"/>
+          <w:sz w:val="24"/>
+          <w:lang w:val="es-CR"/>
+        </w:rPr>
+        <w:t>; admiró en silencio sus manos sucias y cubiertas de sangre</w:t>
+      </w:r>
+      <w:r>
+        <w:rPr>
+          <w:rFonts w:ascii="Times New Roman" w:hAnsi="Times New Roman"/>
+          <w:sz w:val="24"/>
+          <w:lang w:val="es-CR"/>
+        </w:rPr>
+        <w:t xml:space="preserve">, en medio de una mirada vacía. </w:t>
+      </w:r>
+      <w:r>
+        <w:rPr>
+          <w:rFonts w:ascii="Times New Roman" w:hAnsi="Times New Roman"/>
+          <w:sz w:val="24"/>
+          <w:lang w:val="es-CR"/>
+        </w:rPr>
+        <w:lastRenderedPageBreak/>
+        <w:t xml:space="preserve">Sus ojos estaban rojos y lagrimosos, pero era a causa del humo </w:t>
+      </w:r>
+      <w:r>
+        <w:rPr>
+          <w:rFonts w:ascii="Times New Roman" w:hAnsi="Times New Roman"/>
+          <w:sz w:val="24"/>
+          <w:lang w:val="es-CR"/>
+        </w:rPr>
+        <w:t xml:space="preserve">y </w:t>
+      </w:r>
+      <w:r>
+        <w:rPr>
+          <w:rFonts w:ascii="Times New Roman" w:hAnsi="Times New Roman"/>
+          <w:sz w:val="24"/>
+          <w:lang w:val="es-CR"/>
+        </w:rPr>
+        <w:t xml:space="preserve">del calor, el llanto </w:t>
+      </w:r>
+      <w:r>
+        <w:rPr>
+          <w:rFonts w:ascii="Times New Roman" w:hAnsi="Times New Roman"/>
+          <w:sz w:val="24"/>
+          <w:lang w:val="es-CR"/>
+        </w:rPr>
+        <w:t>e</w:t>
+      </w:r>
+      <w:r>
+        <w:rPr>
+          <w:rFonts w:ascii="Times New Roman" w:hAnsi="Times New Roman"/>
+          <w:sz w:val="24"/>
+          <w:lang w:val="es-CR"/>
+        </w:rPr>
+        <w:t xml:space="preserve">n él aún </w:t>
+      </w:r>
+      <w:r>
+        <w:rPr>
+          <w:rFonts w:ascii="Times New Roman" w:hAnsi="Times New Roman"/>
+          <w:sz w:val="24"/>
+          <w:lang w:val="es-CR"/>
+        </w:rPr>
+        <w:t>no había despertado, de hecho</w:t>
+      </w:r>
+      <w:r>
+        <w:rPr>
+          <w:rFonts w:ascii="Times New Roman" w:hAnsi="Times New Roman"/>
+          <w:sz w:val="24"/>
+          <w:lang w:val="es-CR"/>
+        </w:rPr>
+        <w:t>,</w:t>
+      </w:r>
+      <w:r>
+        <w:rPr>
+          <w:rFonts w:ascii="Times New Roman" w:hAnsi="Times New Roman"/>
+          <w:sz w:val="24"/>
+          <w:lang w:val="es-CR"/>
+        </w:rPr>
+        <w:t xml:space="preserve"> todavía no terminaba de asimilar que </w:t>
+      </w:r>
+      <w:r>
+        <w:rPr>
+          <w:rFonts w:ascii="Times New Roman" w:hAnsi="Times New Roman"/>
+          <w:sz w:val="24"/>
+          <w:lang w:val="es-CR"/>
+        </w:rPr>
+        <w:t xml:space="preserve">ese </w:t>
+      </w:r>
+      <w:r>
+        <w:rPr>
+          <w:rFonts w:ascii="Times New Roman" w:hAnsi="Times New Roman"/>
+          <w:sz w:val="24"/>
+          <w:lang w:val="es-CR"/>
+        </w:rPr>
+        <w:t xml:space="preserve">cuerpo que </w:t>
+      </w:r>
+      <w:r>
+        <w:rPr>
+          <w:rFonts w:ascii="Times New Roman" w:hAnsi="Times New Roman"/>
+          <w:sz w:val="24"/>
+          <w:lang w:val="es-CR"/>
+        </w:rPr>
+        <w:t>acab</w:t>
+      </w:r>
+      <w:r>
+        <w:rPr>
+          <w:rFonts w:ascii="Times New Roman" w:hAnsi="Times New Roman"/>
+          <w:sz w:val="24"/>
+          <w:lang w:val="es-CR"/>
+        </w:rPr>
+        <w:t>ab</w:t>
+      </w:r>
+      <w:r>
+        <w:rPr>
+          <w:rFonts w:ascii="Times New Roman" w:hAnsi="Times New Roman"/>
+          <w:sz w:val="24"/>
+          <w:lang w:val="es-CR"/>
+        </w:rPr>
+        <w:t xml:space="preserve">a de </w:t>
+      </w:r>
+      <w:r>
+        <w:rPr>
+          <w:rFonts w:ascii="Times New Roman" w:hAnsi="Times New Roman"/>
+          <w:sz w:val="24"/>
+          <w:lang w:val="es-CR"/>
+        </w:rPr>
+        <w:t>arrast</w:t>
+      </w:r>
+      <w:r>
+        <w:rPr>
+          <w:rFonts w:ascii="Times New Roman" w:hAnsi="Times New Roman"/>
+          <w:sz w:val="24"/>
+          <w:lang w:val="es-CR"/>
+        </w:rPr>
+        <w:t>ra</w:t>
+      </w:r>
+      <w:r>
+        <w:rPr>
+          <w:rFonts w:ascii="Times New Roman" w:hAnsi="Times New Roman"/>
+          <w:sz w:val="24"/>
+          <w:lang w:val="es-CR"/>
+        </w:rPr>
+        <w:t xml:space="preserve">r </w:t>
+      </w:r>
+      <w:r>
+        <w:rPr>
+          <w:rFonts w:ascii="Times New Roman" w:hAnsi="Times New Roman"/>
+          <w:sz w:val="24"/>
+          <w:lang w:val="es-CR"/>
+        </w:rPr>
+        <w:t>fu</w:t>
+      </w:r>
+      <w:r>
+        <w:rPr>
+          <w:rFonts w:ascii="Times New Roman" w:hAnsi="Times New Roman"/>
+          <w:sz w:val="24"/>
+          <w:lang w:val="es-CR"/>
+        </w:rPr>
+        <w:t xml:space="preserve">era el de su padre. </w:t>
+      </w:r>
+      <w:r>
+        <w:rPr>
+          <w:rFonts w:ascii="Times New Roman" w:hAnsi="Times New Roman"/>
+          <w:sz w:val="24"/>
+          <w:lang w:val="es-CR"/>
+        </w:rPr>
+        <w:t>Entonces se volteó y aunque deseaba ver a otra persona allí</w:t>
+      </w:r>
+      <w:r>
+        <w:rPr>
+          <w:rFonts w:ascii="Times New Roman" w:hAnsi="Times New Roman"/>
+          <w:sz w:val="24"/>
+          <w:lang w:val="es-CR"/>
+        </w:rPr>
+        <w:t xml:space="preserve"> tirada</w:t>
+      </w:r>
+      <w:r>
+        <w:rPr>
+          <w:rFonts w:ascii="Times New Roman" w:hAnsi="Times New Roman"/>
+          <w:sz w:val="24"/>
+          <w:lang w:val="es-CR"/>
+        </w:rPr>
+        <w:t xml:space="preserve">, la ropa con la que había visto a su padre ese día </w:t>
+      </w:r>
+      <w:r>
+        <w:rPr>
+          <w:rFonts w:ascii="Times New Roman" w:hAnsi="Times New Roman"/>
+          <w:sz w:val="24"/>
+          <w:lang w:val="es-CR"/>
+        </w:rPr>
+        <w:t xml:space="preserve">no </w:t>
+      </w:r>
+      <w:r>
+        <w:rPr>
+          <w:rFonts w:ascii="Times New Roman" w:hAnsi="Times New Roman"/>
+          <w:sz w:val="24"/>
+          <w:lang w:val="es-CR"/>
+        </w:rPr>
+        <w:t>le permitía engañarse</w:t>
+      </w:r>
+      <w:r>
+        <w:rPr>
+          <w:rFonts w:ascii="Times New Roman" w:hAnsi="Times New Roman"/>
+          <w:sz w:val="24"/>
+          <w:lang w:val="es-CR"/>
+        </w:rPr>
+        <w:t xml:space="preserve"> a sí mismo</w:t>
+      </w:r>
+      <w:r>
+        <w:rPr>
+          <w:rFonts w:ascii="Times New Roman" w:hAnsi="Times New Roman"/>
+          <w:sz w:val="24"/>
+          <w:lang w:val="es-CR"/>
+        </w:rPr>
+        <w:t>. Ahora ya empezaba a sentir dolor, su pecho le oprimía y un nudo en la garganta se unió al estallido de sus lágrimas; lo tomó de las manos con gran fuerza y con ahogados susurros logró decir la palabra «papá», antes de</w:t>
+      </w:r>
+      <w:r>
+        <w:rPr>
+          <w:rFonts w:ascii="Times New Roman" w:hAnsi="Times New Roman"/>
+          <w:sz w:val="24"/>
+          <w:lang w:val="es-CR"/>
+        </w:rPr>
+        <w:t xml:space="preserve"> hundir su</w:t>
+      </w:r>
+      <w:r>
+        <w:rPr>
+          <w:rFonts w:ascii="Times New Roman" w:hAnsi="Times New Roman"/>
+          <w:sz w:val="24"/>
+          <w:lang w:val="es-CR"/>
+        </w:rPr>
+        <w:t xml:space="preserve"> rostro en el pecho de su padre</w:t>
+      </w:r>
+      <w:r>
+        <w:rPr>
+          <w:rFonts w:ascii="Times New Roman" w:hAnsi="Times New Roman"/>
+          <w:sz w:val="24"/>
+          <w:lang w:val="es-CR"/>
+        </w:rPr>
+        <w:t>.</w:t>
+      </w:r>
+    </w:p>
+    <w:p>
+      <w:pPr>
+        <w:spacing w:after="200" w:line="276" w:lineRule="auto"/>
+        <w:ind w:firstLine="284"/>
+        <w:contextualSpacing/>
+        <w:jc w:val="both"/>
+        <w:rPr>
+          <w:rFonts w:ascii="Times New Roman" w:hAnsi="Times New Roman"/>
+          <w:sz w:val="24"/>
+          <w:lang w:val="es-CR"/>
+        </w:rPr>
+      </w:pPr>
+      <w:r>
+        <w:rPr>
+          <w:rFonts w:ascii="Times New Roman" w:hAnsi="Times New Roman"/>
+          <w:sz w:val="24"/>
+          <w:lang w:val="es-CR"/>
+        </w:rPr>
+        <w:t xml:space="preserve">Poco después llegaron algunos aldeanos con la intención de ayudar a apagar el incendio, más nunca esperaron encontrarse con lo que efectivamente </w:t>
+      </w:r>
+      <w:r>
+        <w:rPr>
+          <w:rFonts w:ascii="Times New Roman" w:hAnsi="Times New Roman"/>
+          <w:sz w:val="24"/>
+          <w:lang w:val="es-CR"/>
+        </w:rPr>
+        <w:t>había sido</w:t>
+      </w:r>
+      <w:r>
+        <w:rPr>
+          <w:rFonts w:ascii="Times New Roman" w:hAnsi="Times New Roman"/>
+          <w:sz w:val="24"/>
+          <w:lang w:val="es-CR"/>
+        </w:rPr>
+        <w:t xml:space="preserve"> un asesinato. Algunas mujeres intentaron </w:t>
+      </w:r>
+      <w:r>
+        <w:rPr>
+          <w:rFonts w:ascii="Times New Roman" w:hAnsi="Times New Roman"/>
+          <w:sz w:val="24"/>
+          <w:lang w:val="es-CR"/>
+        </w:rPr>
+        <w:t xml:space="preserve">ayudar al niño, pero éste no quiso prestarles atención ni apartarse </w:t>
+      </w:r>
+      <w:r>
+        <w:rPr>
+          <w:rFonts w:ascii="Times New Roman" w:hAnsi="Times New Roman"/>
+          <w:sz w:val="24"/>
+          <w:lang w:val="es-CR"/>
+        </w:rPr>
+        <w:t xml:space="preserve">siquiera </w:t>
+      </w:r>
+      <w:r>
+        <w:rPr>
+          <w:rFonts w:ascii="Times New Roman" w:hAnsi="Times New Roman"/>
+          <w:sz w:val="24"/>
+          <w:lang w:val="es-CR"/>
+        </w:rPr>
+        <w:t xml:space="preserve">del cuerpo de su padre. Su madrastra </w:t>
+      </w:r>
+      <w:r>
+        <w:rPr>
+          <w:rFonts w:ascii="Times New Roman" w:hAnsi="Times New Roman"/>
+          <w:sz w:val="24"/>
+          <w:lang w:val="es-CR"/>
+        </w:rPr>
+        <w:t>había sido hallada inconsciente a las afueras de la casa, al parecer le propinaron un fuerte golpe en la cabeza</w:t>
+      </w:r>
+      <w:r>
+        <w:rPr>
+          <w:rFonts w:ascii="Times New Roman" w:hAnsi="Times New Roman"/>
+          <w:sz w:val="24"/>
+          <w:lang w:val="es-CR"/>
+        </w:rPr>
+        <w:t>, pero no tuvo grandes complicaciones ya que fue</w:t>
+      </w:r>
+      <w:r>
+        <w:rPr>
+          <w:rFonts w:ascii="Times New Roman" w:hAnsi="Times New Roman"/>
+          <w:sz w:val="24"/>
+          <w:lang w:val="es-CR"/>
+        </w:rPr>
+        <w:t xml:space="preserve"> atendida inmediatamente por algunos curanderos que se unieron a la causa. El incendio en la herrería había consumido con gran apuro la vieja madera de la construcción, por lo que al final solo qu</w:t>
+      </w:r>
+      <w:r>
+        <w:rPr>
+          <w:rFonts w:ascii="Times New Roman" w:hAnsi="Times New Roman"/>
+          <w:sz w:val="24"/>
+          <w:lang w:val="es-CR"/>
+        </w:rPr>
+        <w:t xml:space="preserve">edó una montaña de escombros; de la casa en cambio, se logró salvar gran parte del edificio, al que sólo se le proporcionó unas pocas reparaciones, cortesía de algunos carpinteros del lugar. De igual forma, todos ayudaron con los arreglos correspondientes a las honras fúnebres del herrero, cavando su sepultura detrás de la casa, junto a la tumba de la verdadera madre de </w:t>
+      </w:r>
+      <w:proofErr w:type="spellStart"/>
+      <w:r>
+        <w:rPr>
+          <w:rFonts w:ascii="Times New Roman" w:hAnsi="Times New Roman"/>
+          <w:sz w:val="24"/>
+          <w:lang w:val="es-CR"/>
+        </w:rPr>
+        <w:t>Kryn</w:t>
+      </w:r>
+      <w:proofErr w:type="spellEnd"/>
+      <w:r>
+        <w:rPr>
+          <w:rFonts w:ascii="Times New Roman" w:hAnsi="Times New Roman"/>
+          <w:sz w:val="24"/>
+          <w:lang w:val="es-CR"/>
+        </w:rPr>
+        <w:t xml:space="preserve">. </w:t>
+      </w:r>
+      <w:r>
+        <w:rPr>
+          <w:rFonts w:ascii="Times New Roman" w:hAnsi="Times New Roman"/>
+          <w:sz w:val="24"/>
+          <w:lang w:val="es-CR"/>
+        </w:rPr>
+        <w:t>Muchos en la aldea les brindaron su apoyo recién ocurrido el suceso, pero ya transcurrido un mes, cada quien se veía sumergido en su propia rutina, por lo que el niño y su madrastra se encontraban solos a cada momento.</w:t>
+      </w:r>
+    </w:p>
+    <w:p>
+      <w:pPr>
+        <w:spacing w:after="200" w:line="276" w:lineRule="auto"/>
+        <w:ind w:firstLine="284"/>
+        <w:contextualSpacing/>
+        <w:jc w:val="both"/>
+        <w:rPr>
+          <w:rFonts w:ascii="Times New Roman" w:hAnsi="Times New Roman"/>
+          <w:sz w:val="24"/>
+          <w:lang w:val="es-CR"/>
+        </w:rPr>
+      </w:pPr>
+      <w:r>
+        <w:rPr>
+          <w:rFonts w:ascii="Times New Roman" w:hAnsi="Times New Roman"/>
+          <w:sz w:val="24"/>
+          <w:lang w:val="es-CR"/>
+        </w:rPr>
+        <w:t xml:space="preserve">Una noche, a la hora de la cena, la mujer sirvió estofado de ternera con algunas verduras que les habían regalado en esos días, inconscientemente sirvió tres platos y hasta que ambos se sentaron en la mesa, se percataron de error de ella. Hubo un silencio </w:t>
+      </w:r>
+      <w:r>
+        <w:rPr>
+          <w:rFonts w:ascii="Times New Roman" w:hAnsi="Times New Roman"/>
+          <w:sz w:val="24"/>
+          <w:lang w:val="es-CR"/>
+        </w:rPr>
+        <w:t>extenso, nadie hacía ademan de empezar a comer, solo mantenían fija la mirada hacia el tercer plato. De pronto, la mujer se levantó furiosa y golpeó el plato haciendo que cayera en el suelo.</w:t>
+      </w:r>
+    </w:p>
+    <w:p>
+      <w:pPr>
+        <w:spacing w:after="200" w:line="276" w:lineRule="auto"/>
+        <w:ind w:firstLine="284"/>
+        <w:contextualSpacing/>
+        <w:jc w:val="both"/>
+        <w:rPr>
+          <w:rFonts w:ascii="Times New Roman" w:hAnsi="Times New Roman"/>
+          <w:sz w:val="24"/>
+          <w:lang w:val="es-CR"/>
+        </w:rPr>
+      </w:pPr>
+      <w:proofErr w:type="gramStart"/>
+      <w:r>
+        <w:rPr>
+          <w:rFonts w:ascii="Times New Roman" w:hAnsi="Times New Roman"/>
+          <w:sz w:val="24"/>
+          <w:lang w:val="es-CR"/>
+        </w:rPr>
+        <w:t>―¿</w:t>
+      </w:r>
+      <w:proofErr w:type="gramEnd"/>
+      <w:r>
+        <w:rPr>
+          <w:rFonts w:ascii="Times New Roman" w:hAnsi="Times New Roman"/>
+          <w:sz w:val="24"/>
+          <w:lang w:val="es-CR"/>
+        </w:rPr>
+        <w:t>Por qué? ―se preguntaba en lo que se dejaba caer cerca del reguero de estofado―. ¿Por qué tuvo que pasarle a él?</w:t>
+      </w:r>
+    </w:p>
+    <w:p>
+      <w:pPr>
+        <w:spacing w:after="200" w:line="276" w:lineRule="auto"/>
+        <w:ind w:firstLine="284"/>
+        <w:contextualSpacing/>
+        <w:jc w:val="both"/>
+        <w:rPr>
+          <w:rFonts w:ascii="Times New Roman" w:hAnsi="Times New Roman"/>
+          <w:sz w:val="24"/>
+          <w:lang w:val="es-CR"/>
+        </w:rPr>
+      </w:pPr>
+      <w:r>
+        <w:rPr>
+          <w:rFonts w:ascii="Times New Roman" w:hAnsi="Times New Roman"/>
+          <w:sz w:val="24"/>
+          <w:lang w:val="es-CR"/>
+        </w:rPr>
+        <w:t xml:space="preserve">El niño seguía sin probar bocado, </w:t>
+      </w:r>
+      <w:r>
+        <w:rPr>
+          <w:rFonts w:ascii="Times New Roman" w:hAnsi="Times New Roman"/>
+          <w:sz w:val="24"/>
+          <w:lang w:val="es-CR"/>
+        </w:rPr>
+        <w:t xml:space="preserve">además del hecho de no tener apetito, </w:t>
+      </w:r>
+      <w:r>
+        <w:rPr>
+          <w:rFonts w:ascii="Times New Roman" w:hAnsi="Times New Roman"/>
+          <w:sz w:val="24"/>
+          <w:lang w:val="es-CR"/>
+        </w:rPr>
+        <w:t>no podía evitar mirar a aquella mujer sufriendo frente a él</w:t>
+      </w:r>
+      <w:r>
+        <w:rPr>
+          <w:rFonts w:ascii="Times New Roman" w:hAnsi="Times New Roman"/>
+          <w:sz w:val="24"/>
+          <w:lang w:val="es-CR"/>
+        </w:rPr>
+        <w:t>. Sabía que ella lo odiaba, pero a su padre si lo quería en demasía e increíblemente, la ausencia del herrero parecía afectarle más a ella que al propio hijo.</w:t>
+      </w:r>
+    </w:p>
+    <w:p>
+      <w:pPr>
+        <w:spacing w:after="200" w:line="276" w:lineRule="auto"/>
+        <w:ind w:firstLine="284"/>
+        <w:contextualSpacing/>
+        <w:jc w:val="both"/>
+        <w:rPr>
+          <w:rFonts w:ascii="Times New Roman" w:hAnsi="Times New Roman"/>
+          <w:sz w:val="24"/>
+          <w:lang w:val="es-CR"/>
+        </w:rPr>
+      </w:pPr>
+      <w:r>
+        <w:rPr>
+          <w:rFonts w:ascii="Times New Roman" w:hAnsi="Times New Roman"/>
+          <w:sz w:val="24"/>
+          <w:lang w:val="es-CR"/>
+        </w:rPr>
+        <w:t>―</w:t>
+      </w:r>
+      <w:r>
+        <w:rPr>
+          <w:rFonts w:ascii="Times New Roman" w:hAnsi="Times New Roman"/>
+          <w:sz w:val="24"/>
+          <w:lang w:val="es-CR"/>
+        </w:rPr>
+        <w:t>Todo esto es tu culpa ―decía la mujer junto a una expresión ajena a la cordura―. ¡Estás maldito! ¡Eres un demonio! S</w:t>
+      </w:r>
+      <w:r>
+        <w:rPr>
+          <w:rFonts w:ascii="Times New Roman" w:hAnsi="Times New Roman"/>
+          <w:sz w:val="24"/>
+          <w:lang w:val="es-CR"/>
+        </w:rPr>
+        <w:t>ólo traes desgracias contigo</w:t>
+      </w:r>
+      <w:r>
+        <w:rPr>
+          <w:rFonts w:ascii="Times New Roman" w:hAnsi="Times New Roman"/>
+          <w:sz w:val="24"/>
+          <w:lang w:val="es-CR"/>
+        </w:rPr>
+        <w:t>, primero la muerte de la golfa de tu madre y ahora él… ―su voz se apagó en medio de un sollozo―. Tú eres el que debió haber muerto en su lugar. No él, no él</w:t>
+      </w:r>
+      <w:r>
+        <w:rPr>
+          <w:rFonts w:ascii="Times New Roman" w:hAnsi="Times New Roman"/>
+          <w:sz w:val="24"/>
+          <w:lang w:val="es-CR"/>
+        </w:rPr>
+        <w:t xml:space="preserve"> ―</w:t>
+      </w:r>
+      <w:r>
+        <w:rPr>
+          <w:rFonts w:ascii="Times New Roman" w:hAnsi="Times New Roman"/>
+          <w:sz w:val="24"/>
+          <w:lang w:val="es-CR"/>
+        </w:rPr>
+        <w:t>L</w:t>
+      </w:r>
+      <w:r>
+        <w:rPr>
+          <w:rFonts w:ascii="Times New Roman" w:hAnsi="Times New Roman"/>
+          <w:sz w:val="24"/>
+          <w:lang w:val="es-CR"/>
+        </w:rPr>
+        <w:t>a mujer fue consumida por el llanto.</w:t>
+      </w:r>
+    </w:p>
+    <w:p>
+      <w:pPr>
+        <w:spacing w:after="200" w:line="276" w:lineRule="auto"/>
+        <w:ind w:firstLine="284"/>
+        <w:contextualSpacing/>
+        <w:jc w:val="both"/>
+        <w:rPr>
+          <w:rFonts w:ascii="Times New Roman" w:hAnsi="Times New Roman"/>
+          <w:sz w:val="24"/>
+          <w:lang w:val="es-CR"/>
+        </w:rPr>
+      </w:pPr>
+      <w:proofErr w:type="spellStart"/>
+      <w:r>
+        <w:rPr>
+          <w:rFonts w:ascii="Times New Roman" w:hAnsi="Times New Roman"/>
+          <w:sz w:val="24"/>
+          <w:lang w:val="es-CR"/>
+        </w:rPr>
+        <w:t>Kryn</w:t>
+      </w:r>
+      <w:proofErr w:type="spellEnd"/>
+      <w:r>
+        <w:rPr>
+          <w:rFonts w:ascii="Times New Roman" w:hAnsi="Times New Roman"/>
+          <w:sz w:val="24"/>
+          <w:lang w:val="es-CR"/>
+        </w:rPr>
+        <w:t xml:space="preserve"> podía ver claramente lo difícil </w:t>
+      </w:r>
+      <w:r>
+        <w:rPr>
+          <w:rFonts w:ascii="Times New Roman" w:hAnsi="Times New Roman"/>
+          <w:sz w:val="24"/>
+          <w:lang w:val="es-CR"/>
+        </w:rPr>
+        <w:t xml:space="preserve">que resultaba </w:t>
+      </w:r>
+      <w:r>
+        <w:rPr>
+          <w:rFonts w:ascii="Times New Roman" w:hAnsi="Times New Roman"/>
+          <w:sz w:val="24"/>
+          <w:lang w:val="es-CR"/>
+        </w:rPr>
+        <w:t>para ella</w:t>
+      </w:r>
+      <w:r>
+        <w:rPr>
+          <w:rFonts w:ascii="Times New Roman" w:hAnsi="Times New Roman"/>
+          <w:sz w:val="24"/>
+          <w:lang w:val="es-CR"/>
+        </w:rPr>
+        <w:t xml:space="preserve"> </w:t>
+      </w:r>
+      <w:r>
+        <w:rPr>
+          <w:rFonts w:ascii="Times New Roman" w:hAnsi="Times New Roman"/>
+          <w:sz w:val="24"/>
+          <w:lang w:val="es-CR"/>
+        </w:rPr>
+        <w:t>la situación</w:t>
+      </w:r>
+      <w:r>
+        <w:rPr>
+          <w:rFonts w:ascii="Times New Roman" w:hAnsi="Times New Roman"/>
+          <w:sz w:val="24"/>
+          <w:lang w:val="es-CR"/>
+        </w:rPr>
+        <w:t xml:space="preserve">, sin embargo, era imposible brindarle apoyo moral a esa mujer, </w:t>
+      </w:r>
+      <w:r>
+        <w:rPr>
+          <w:rFonts w:ascii="Times New Roman" w:hAnsi="Times New Roman"/>
+          <w:sz w:val="24"/>
+          <w:lang w:val="es-CR"/>
+        </w:rPr>
+        <w:t>más cuando él también necesitaba consuelo, pues lo ocurrido no dejaba de afectarle profundamente</w:t>
+      </w:r>
+      <w:r>
+        <w:rPr>
+          <w:rFonts w:ascii="Times New Roman" w:hAnsi="Times New Roman"/>
+          <w:sz w:val="24"/>
+          <w:lang w:val="es-CR"/>
+        </w:rPr>
+        <w:t xml:space="preserve">. Su padre, la única persona </w:t>
+      </w:r>
+      <w:r>
+        <w:rPr>
+          <w:rFonts w:ascii="Times New Roman" w:hAnsi="Times New Roman"/>
+          <w:sz w:val="24"/>
+          <w:lang w:val="es-CR"/>
+        </w:rPr>
+        <w:t>en</w:t>
+      </w:r>
+      <w:r>
+        <w:rPr>
+          <w:rFonts w:ascii="Times New Roman" w:hAnsi="Times New Roman"/>
+          <w:sz w:val="24"/>
+          <w:lang w:val="es-CR"/>
+        </w:rPr>
+        <w:t xml:space="preserve"> la que podía contar</w:t>
+      </w:r>
+      <w:r>
+        <w:rPr>
+          <w:rFonts w:ascii="Times New Roman" w:hAnsi="Times New Roman"/>
+          <w:sz w:val="24"/>
+          <w:lang w:val="es-CR"/>
+        </w:rPr>
+        <w:t>,</w:t>
+      </w:r>
+      <w:r>
+        <w:rPr>
+          <w:rFonts w:ascii="Times New Roman" w:hAnsi="Times New Roman"/>
+          <w:sz w:val="24"/>
+          <w:lang w:val="es-CR"/>
+        </w:rPr>
+        <w:t xml:space="preserve"> ya no es</w:t>
+      </w:r>
+      <w:r>
+        <w:rPr>
+          <w:rFonts w:ascii="Times New Roman" w:hAnsi="Times New Roman"/>
+          <w:sz w:val="24"/>
+          <w:lang w:val="es-CR"/>
+        </w:rPr>
+        <w:t>taría allí para ayudarlo;</w:t>
+      </w:r>
+      <w:r>
+        <w:rPr>
+          <w:rFonts w:ascii="Times New Roman" w:hAnsi="Times New Roman"/>
+          <w:sz w:val="24"/>
+          <w:lang w:val="es-CR"/>
+        </w:rPr>
+        <w:t xml:space="preserve"> ahora se encontraba solo, en compañía de una mujer de la cual </w:t>
+      </w:r>
+      <w:r>
+        <w:rPr>
+          <w:rFonts w:ascii="Times New Roman" w:hAnsi="Times New Roman"/>
+          <w:sz w:val="24"/>
+          <w:lang w:val="es-CR"/>
+        </w:rPr>
+        <w:t>sólo estaba acostumbrado a maltratos</w:t>
+      </w:r>
+      <w:r>
+        <w:rPr>
+          <w:rFonts w:ascii="Times New Roman" w:hAnsi="Times New Roman"/>
+          <w:sz w:val="24"/>
+          <w:lang w:val="es-CR"/>
+        </w:rPr>
+        <w:t>.</w:t>
+      </w:r>
+    </w:p>
+    <w:p>
+      <w:pPr>
+        <w:spacing w:after="200" w:line="276" w:lineRule="auto"/>
+        <w:ind w:firstLine="284"/>
+        <w:contextualSpacing/>
+        <w:jc w:val="both"/>
+        <w:rPr>
+          <w:rFonts w:ascii="Times New Roman" w:hAnsi="Times New Roman"/>
+          <w:sz w:val="24"/>
+          <w:lang w:val="es-CR"/>
+        </w:rPr>
+      </w:pPr>
+      <w:proofErr w:type="gramStart"/>
+      <w:r>
+        <w:rPr>
+          <w:rFonts w:ascii="Times New Roman" w:hAnsi="Times New Roman"/>
+          <w:sz w:val="24"/>
+          <w:lang w:val="es-CR"/>
+        </w:rPr>
+        <w:lastRenderedPageBreak/>
+        <w:t>―¡</w:t>
+      </w:r>
+      <w:proofErr w:type="gramEnd"/>
+      <w:r>
+        <w:rPr>
+          <w:rFonts w:ascii="Times New Roman" w:hAnsi="Times New Roman"/>
+          <w:sz w:val="24"/>
+          <w:lang w:val="es-CR"/>
+        </w:rPr>
+        <w:t>Eso es! ―exclamaba la mujer</w:t>
+      </w:r>
+      <w:r>
+        <w:rPr>
+          <w:rFonts w:ascii="Times New Roman" w:hAnsi="Times New Roman"/>
+          <w:sz w:val="24"/>
+          <w:lang w:val="es-CR"/>
+        </w:rPr>
+        <w:t xml:space="preserve"> con un</w:t>
+      </w:r>
+      <w:r>
+        <w:rPr>
+          <w:rFonts w:ascii="Times New Roman" w:hAnsi="Times New Roman"/>
+          <w:sz w:val="24"/>
+          <w:lang w:val="es-CR"/>
+        </w:rPr>
+        <w:t xml:space="preserve"> inesperado gesto de alegría―. Tú eres el que </w:t>
+      </w:r>
+      <w:r>
+        <w:rPr>
+          <w:rFonts w:ascii="Times New Roman" w:hAnsi="Times New Roman"/>
+          <w:sz w:val="24"/>
+          <w:lang w:val="es-CR"/>
+        </w:rPr>
+        <w:t>debería</w:t>
+      </w:r>
+      <w:r>
+        <w:rPr>
+          <w:rFonts w:ascii="Times New Roman" w:hAnsi="Times New Roman"/>
+          <w:sz w:val="24"/>
+          <w:lang w:val="es-CR"/>
+        </w:rPr>
+        <w:t xml:space="preserve"> estar muerto ―Se levantó con gran apuro y se dirigió hasta la cocina.</w:t>
+      </w:r>
+    </w:p>
+    <w:p>
+      <w:pPr>
+        <w:spacing w:after="200" w:line="276" w:lineRule="auto"/>
+        <w:ind w:firstLine="284"/>
+        <w:contextualSpacing/>
+        <w:jc w:val="both"/>
+        <w:rPr>
+          <w:rFonts w:ascii="Times New Roman" w:hAnsi="Times New Roman"/>
+          <w:sz w:val="24"/>
+          <w:lang w:val="es-CR"/>
+        </w:rPr>
+      </w:pPr>
+      <w:r>
+        <w:rPr>
+          <w:rFonts w:ascii="Times New Roman" w:hAnsi="Times New Roman"/>
+          <w:sz w:val="24"/>
+          <w:lang w:val="es-CR"/>
+        </w:rPr>
+        <w:t xml:space="preserve">  </w:t>
+      </w:r>
+      <w:r>
+        <w:rPr>
+          <w:rFonts w:ascii="Times New Roman" w:hAnsi="Times New Roman"/>
+          <w:sz w:val="24"/>
+          <w:lang w:val="es-CR"/>
+        </w:rPr>
+        <w:t xml:space="preserve"> </w:t>
+      </w:r>
+      <w:r>
+        <w:rPr>
+          <w:rFonts w:ascii="Times New Roman" w:hAnsi="Times New Roman"/>
+          <w:sz w:val="24"/>
+          <w:lang w:val="es-CR"/>
+        </w:rPr>
+        <w:t>El niño tuvo un mal presentimiento y de inmediato corrió a esconderse</w:t>
+      </w:r>
+      <w:r>
+        <w:rPr>
+          <w:rFonts w:ascii="Times New Roman" w:hAnsi="Times New Roman"/>
+          <w:sz w:val="24"/>
+          <w:lang w:val="es-CR"/>
+        </w:rPr>
+        <w:t xml:space="preserve"> en uno de los cuartos</w:t>
+      </w:r>
+      <w:r>
+        <w:rPr>
+          <w:rFonts w:ascii="Times New Roman" w:hAnsi="Times New Roman"/>
+          <w:sz w:val="24"/>
+          <w:lang w:val="es-CR"/>
+        </w:rPr>
+        <w:t>.</w:t>
+      </w:r>
+    </w:p>
+    <w:p>
+      <w:pPr>
+        <w:spacing w:after="200" w:line="276" w:lineRule="auto"/>
+        <w:ind w:firstLine="284"/>
+        <w:contextualSpacing/>
+        <w:jc w:val="both"/>
+        <w:rPr>
+          <w:rFonts w:ascii="Times New Roman" w:hAnsi="Times New Roman"/>
+          <w:sz w:val="24"/>
+          <w:lang w:val="es-CR"/>
+        </w:rPr>
+      </w:pPr>
+      <w:proofErr w:type="gramStart"/>
+      <w:r>
+        <w:rPr>
+          <w:rFonts w:ascii="Times New Roman" w:hAnsi="Times New Roman"/>
+          <w:sz w:val="24"/>
+          <w:lang w:val="es-CR"/>
+        </w:rPr>
+        <w:t>―</w:t>
+      </w:r>
+      <w:proofErr w:type="gramEnd"/>
+      <w:r>
+        <w:rPr>
+          <w:rFonts w:ascii="Times New Roman" w:hAnsi="Times New Roman"/>
+          <w:sz w:val="24"/>
+          <w:lang w:val="es-CR"/>
+        </w:rPr>
+        <w:t>¡</w:t>
+      </w:r>
+      <w:proofErr w:type="spellStart"/>
+      <w:r>
+        <w:rPr>
+          <w:rFonts w:ascii="Times New Roman" w:hAnsi="Times New Roman"/>
+          <w:sz w:val="24"/>
+          <w:lang w:val="es-CR"/>
+        </w:rPr>
+        <w:t>Kryn</w:t>
+      </w:r>
+      <w:proofErr w:type="spellEnd"/>
+      <w:r>
+        <w:rPr>
+          <w:rFonts w:ascii="Times New Roman" w:hAnsi="Times New Roman"/>
+          <w:sz w:val="24"/>
+          <w:lang w:val="es-CR"/>
+        </w:rPr>
+        <w:t>! ¡</w:t>
+      </w:r>
+      <w:proofErr w:type="spellStart"/>
+      <w:r>
+        <w:rPr>
+          <w:rFonts w:ascii="Times New Roman" w:hAnsi="Times New Roman"/>
+          <w:sz w:val="24"/>
+          <w:lang w:val="es-CR"/>
+        </w:rPr>
+        <w:t>Kryn</w:t>
+      </w:r>
+      <w:proofErr w:type="spellEnd"/>
+      <w:r>
+        <w:rPr>
+          <w:rFonts w:ascii="Times New Roman" w:hAnsi="Times New Roman"/>
+          <w:sz w:val="24"/>
+          <w:lang w:val="es-CR"/>
+        </w:rPr>
+        <w:t>! ―</w:t>
+      </w:r>
+      <w:r>
+        <w:rPr>
+          <w:rFonts w:ascii="Times New Roman" w:hAnsi="Times New Roman"/>
+          <w:sz w:val="24"/>
+          <w:lang w:val="es-CR"/>
+        </w:rPr>
+        <w:t>lo llamaba en medio de gritos</w:t>
+      </w:r>
+      <w:r>
+        <w:rPr>
+          <w:rFonts w:ascii="Times New Roman" w:hAnsi="Times New Roman"/>
+          <w:sz w:val="24"/>
+          <w:lang w:val="es-CR"/>
+        </w:rPr>
+        <w:t>―. ¿Dónde estás pequeño infeliz?</w:t>
+      </w:r>
+      <w:r>
+        <w:rPr>
+          <w:rFonts w:ascii="Times New Roman" w:hAnsi="Times New Roman"/>
+          <w:sz w:val="24"/>
+          <w:lang w:val="es-CR"/>
+        </w:rPr>
+        <w:t xml:space="preserve"> ―E</w:t>
+      </w:r>
+      <w:r>
+        <w:rPr>
+          <w:rFonts w:ascii="Times New Roman" w:hAnsi="Times New Roman"/>
+          <w:sz w:val="24"/>
+          <w:lang w:val="es-CR"/>
+        </w:rPr>
+        <w:t>mpezó a buscarlo por toda la casa</w:t>
+      </w:r>
+      <w:r>
+        <w:rPr>
+          <w:rFonts w:ascii="Times New Roman" w:hAnsi="Times New Roman"/>
+          <w:sz w:val="24"/>
+          <w:lang w:val="es-CR"/>
+        </w:rPr>
+        <w:t>,</w:t>
+      </w:r>
+      <w:r>
+        <w:rPr>
+          <w:rFonts w:ascii="Times New Roman" w:hAnsi="Times New Roman"/>
+          <w:sz w:val="24"/>
+          <w:lang w:val="es-CR"/>
+        </w:rPr>
+        <w:t xml:space="preserve"> empuñando </w:t>
+      </w:r>
+      <w:r>
+        <w:rPr>
+          <w:rFonts w:ascii="Times New Roman" w:hAnsi="Times New Roman"/>
+          <w:sz w:val="24"/>
+          <w:lang w:val="es-CR"/>
+        </w:rPr>
+        <w:t xml:space="preserve">en su mano </w:t>
+      </w:r>
+      <w:r>
+        <w:rPr>
+          <w:rFonts w:ascii="Times New Roman" w:hAnsi="Times New Roman"/>
+          <w:sz w:val="24"/>
+          <w:lang w:val="es-CR"/>
+        </w:rPr>
+        <w:t xml:space="preserve">derecha </w:t>
+      </w:r>
+      <w:r>
+        <w:rPr>
+          <w:rFonts w:ascii="Times New Roman" w:hAnsi="Times New Roman"/>
+          <w:sz w:val="24"/>
+          <w:lang w:val="es-CR"/>
+        </w:rPr>
+        <w:t>un gran cuchillo de cocina</w:t>
+      </w:r>
+      <w:r>
+        <w:rPr>
+          <w:rFonts w:ascii="Times New Roman" w:hAnsi="Times New Roman"/>
+          <w:sz w:val="24"/>
+          <w:lang w:val="es-CR"/>
+        </w:rPr>
+        <w:t>―</w:t>
+      </w:r>
+      <w:r>
+        <w:rPr>
+          <w:rFonts w:ascii="Times New Roman" w:hAnsi="Times New Roman"/>
+          <w:sz w:val="24"/>
+          <w:lang w:val="es-CR"/>
+        </w:rPr>
+        <w:t>. ¡</w:t>
+      </w:r>
+      <w:proofErr w:type="spellStart"/>
+      <w:r>
+        <w:rPr>
+          <w:rFonts w:ascii="Times New Roman" w:hAnsi="Times New Roman"/>
+          <w:sz w:val="24"/>
+          <w:lang w:val="es-CR"/>
+        </w:rPr>
+        <w:t>Kryn</w:t>
+      </w:r>
+      <w:proofErr w:type="spellEnd"/>
+      <w:r>
+        <w:rPr>
+          <w:rFonts w:ascii="Times New Roman" w:hAnsi="Times New Roman"/>
+          <w:sz w:val="24"/>
+          <w:lang w:val="es-CR"/>
+        </w:rPr>
+        <w:t>! ¿dónde estás pequeño? ―dijo esta vez con un tono que pretendía parecer amigable.</w:t>
+      </w:r>
+    </w:p>
+    <w:p>
+      <w:pPr>
+        <w:spacing w:after="200" w:line="276" w:lineRule="auto"/>
+        <w:ind w:firstLine="284"/>
+        <w:contextualSpacing/>
+        <w:jc w:val="both"/>
+        <w:rPr>
+          <w:rFonts w:ascii="Times New Roman" w:hAnsi="Times New Roman"/>
+          <w:sz w:val="24"/>
+          <w:lang w:val="es-CR"/>
+        </w:rPr>
+      </w:pPr>
+      <w:r>
+        <w:rPr>
+          <w:rFonts w:ascii="Times New Roman" w:hAnsi="Times New Roman"/>
+          <w:sz w:val="24"/>
+          <w:lang w:val="es-CR"/>
+        </w:rPr>
+        <w:t>Pero</w:t>
+      </w:r>
+      <w:r>
+        <w:rPr>
+          <w:rFonts w:ascii="Times New Roman" w:hAnsi="Times New Roman"/>
+          <w:sz w:val="24"/>
+          <w:lang w:val="es-CR"/>
+        </w:rPr>
+        <w:t xml:space="preserve"> era inútil, el niño ya la había visto por lo que </w:t>
+      </w:r>
+      <w:r>
+        <w:rPr>
+          <w:rFonts w:ascii="Times New Roman" w:hAnsi="Times New Roman"/>
+          <w:sz w:val="24"/>
+          <w:lang w:val="es-CR"/>
+        </w:rPr>
+        <w:t xml:space="preserve">era lógico que no atendería a su llamado mientras ella lo esperase con </w:t>
+      </w:r>
+      <w:r>
+        <w:rPr>
+          <w:rFonts w:ascii="Times New Roman" w:hAnsi="Times New Roman"/>
+          <w:sz w:val="24"/>
+          <w:lang w:val="es-CR"/>
+        </w:rPr>
+        <w:t xml:space="preserve">un </w:t>
+      </w:r>
+      <w:r>
+        <w:rPr>
+          <w:rFonts w:ascii="Times New Roman" w:hAnsi="Times New Roman"/>
+          <w:sz w:val="24"/>
+          <w:lang w:val="es-CR"/>
+        </w:rPr>
+        <w:t>arma</w:t>
+      </w:r>
+      <w:r>
+        <w:rPr>
+          <w:rFonts w:ascii="Times New Roman" w:hAnsi="Times New Roman"/>
+          <w:sz w:val="24"/>
+          <w:lang w:val="es-CR"/>
+        </w:rPr>
+        <w:t xml:space="preserve"> como </w:t>
+      </w:r>
+      <w:r>
+        <w:rPr>
+          <w:rFonts w:ascii="Times New Roman" w:hAnsi="Times New Roman"/>
+          <w:sz w:val="24"/>
+          <w:lang w:val="es-CR"/>
+        </w:rPr>
+        <w:t>esa</w:t>
+      </w:r>
+      <w:r>
+        <w:rPr>
+          <w:rFonts w:ascii="Times New Roman" w:hAnsi="Times New Roman"/>
+          <w:sz w:val="24"/>
+          <w:lang w:val="es-CR"/>
+        </w:rPr>
+        <w:t xml:space="preserve">, de hecho, </w:t>
+      </w:r>
+      <w:r>
+        <w:rPr>
+          <w:rFonts w:ascii="Times New Roman" w:hAnsi="Times New Roman"/>
+          <w:sz w:val="24"/>
+          <w:lang w:val="es-CR"/>
+        </w:rPr>
+        <w:t xml:space="preserve">sabía que </w:t>
+      </w:r>
+      <w:r>
+        <w:rPr>
+          <w:rFonts w:ascii="Times New Roman" w:hAnsi="Times New Roman"/>
+          <w:sz w:val="24"/>
+          <w:lang w:val="es-CR"/>
+        </w:rPr>
+        <w:t xml:space="preserve">pronto su escondite dejaría de ser seguro </w:t>
+      </w:r>
+      <w:r>
+        <w:rPr>
+          <w:rFonts w:ascii="Times New Roman" w:hAnsi="Times New Roman"/>
+          <w:sz w:val="24"/>
+          <w:lang w:val="es-CR"/>
+        </w:rPr>
+        <w:t>por lo que tendría q</w:t>
+      </w:r>
+      <w:r>
+        <w:rPr>
+          <w:rFonts w:ascii="Times New Roman" w:hAnsi="Times New Roman"/>
+          <w:sz w:val="24"/>
+          <w:lang w:val="es-CR"/>
+        </w:rPr>
+        <w:t>ue buscar la forma de escapar</w:t>
+      </w:r>
+      <w:r>
+        <w:rPr>
+          <w:rFonts w:ascii="Times New Roman" w:hAnsi="Times New Roman"/>
+          <w:sz w:val="24"/>
+          <w:lang w:val="es-CR"/>
+        </w:rPr>
+        <w:t>. Recordó que el arco y sus flechas permanecían en el cuarto de la bodega y que a su vez esta se encontraba cerca de la cocina.</w:t>
+      </w:r>
+      <w:r>
+        <w:rPr>
+          <w:rFonts w:ascii="Times New Roman" w:hAnsi="Times New Roman"/>
+          <w:sz w:val="24"/>
+          <w:lang w:val="es-CR"/>
+        </w:rPr>
+        <w:t xml:space="preserve"> Una vez armado de valor, esperó a que ella ingresara al cuarto contiguo para salir corriendo hacia la bodega, abrió la puerta con gran apuro y de inmediato tomó el arco y su carcaj con las cuatro flechas. Su madrastra había escuchado cuando él abrió </w:t>
+      </w:r>
+      <w:r>
+        <w:rPr>
+          <w:rFonts w:ascii="Times New Roman" w:hAnsi="Times New Roman"/>
+          <w:sz w:val="24"/>
+          <w:lang w:val="es-CR"/>
+        </w:rPr>
+        <w:t>aquella puerta</w:t>
+      </w:r>
+      <w:r>
+        <w:rPr>
+          <w:rFonts w:ascii="Times New Roman" w:hAnsi="Times New Roman"/>
+          <w:sz w:val="24"/>
+          <w:lang w:val="es-CR"/>
+        </w:rPr>
+        <w:t>, por lo qu</w:t>
+      </w:r>
+      <w:r>
+        <w:rPr>
+          <w:rFonts w:ascii="Times New Roman" w:hAnsi="Times New Roman"/>
+          <w:sz w:val="24"/>
+          <w:lang w:val="es-CR"/>
+        </w:rPr>
+        <w:t xml:space="preserve">e en seguida se acercó al lugar con </w:t>
+      </w:r>
+      <w:r>
+        <w:rPr>
+          <w:rFonts w:ascii="Times New Roman" w:hAnsi="Times New Roman"/>
+          <w:sz w:val="24"/>
+          <w:lang w:val="es-CR"/>
+        </w:rPr>
+        <w:t xml:space="preserve">una </w:t>
+      </w:r>
+      <w:r>
+        <w:rPr>
+          <w:rFonts w:ascii="Times New Roman" w:hAnsi="Times New Roman"/>
+          <w:sz w:val="24"/>
+          <w:lang w:val="es-CR"/>
+        </w:rPr>
+        <w:t xml:space="preserve">actitud </w:t>
+      </w:r>
+      <w:r>
+        <w:rPr>
+          <w:rFonts w:ascii="Times New Roman" w:hAnsi="Times New Roman"/>
+          <w:sz w:val="24"/>
+          <w:lang w:val="es-CR"/>
+        </w:rPr>
+        <w:t>agresiv</w:t>
+      </w:r>
+      <w:r>
+        <w:rPr>
+          <w:rFonts w:ascii="Times New Roman" w:hAnsi="Times New Roman"/>
+          <w:sz w:val="24"/>
+          <w:lang w:val="es-CR"/>
+        </w:rPr>
+        <w:t>a</w:t>
+      </w:r>
+      <w:r>
+        <w:rPr>
+          <w:rFonts w:ascii="Times New Roman" w:hAnsi="Times New Roman"/>
+          <w:sz w:val="24"/>
+          <w:lang w:val="es-CR"/>
+        </w:rPr>
+        <w:t>.</w:t>
+      </w:r>
+      <w:r>
+        <w:rPr>
+          <w:rFonts w:ascii="Times New Roman" w:hAnsi="Times New Roman"/>
+          <w:sz w:val="24"/>
+          <w:lang w:val="es-CR"/>
+        </w:rPr>
+        <w:t xml:space="preserve"> </w:t>
+      </w:r>
+      <w:r>
+        <w:rPr>
+          <w:rFonts w:ascii="Times New Roman" w:hAnsi="Times New Roman"/>
+          <w:sz w:val="24"/>
+          <w:lang w:val="es-CR"/>
+        </w:rPr>
+        <w:t xml:space="preserve"> </w:t>
+      </w:r>
+    </w:p>
+    <w:p>
+      <w:pPr>
+        <w:spacing w:after="200" w:line="276" w:lineRule="auto"/>
+        <w:ind w:firstLine="284"/>
+        <w:contextualSpacing/>
+        <w:jc w:val="both"/>
+        <w:rPr>
+          <w:rFonts w:ascii="Times New Roman" w:hAnsi="Times New Roman"/>
+          <w:sz w:val="24"/>
+          <w:lang w:val="es-CR"/>
+        </w:rPr>
+      </w:pPr>
+      <w:proofErr w:type="gramStart"/>
+      <w:r>
+        <w:rPr>
+          <w:rFonts w:ascii="Times New Roman" w:hAnsi="Times New Roman"/>
+          <w:sz w:val="24"/>
+          <w:lang w:val="es-CR"/>
+        </w:rPr>
+        <w:t>―¡</w:t>
+      </w:r>
+      <w:proofErr w:type="gramEnd"/>
+      <w:r>
+        <w:rPr>
+          <w:rFonts w:ascii="Times New Roman" w:hAnsi="Times New Roman"/>
+          <w:sz w:val="24"/>
+          <w:lang w:val="es-CR"/>
+        </w:rPr>
+        <w:t xml:space="preserve">No te acerques! ―le gritó </w:t>
+      </w:r>
+      <w:proofErr w:type="spellStart"/>
+      <w:r>
+        <w:rPr>
+          <w:rFonts w:ascii="Times New Roman" w:hAnsi="Times New Roman"/>
+          <w:sz w:val="24"/>
+          <w:lang w:val="es-CR"/>
+        </w:rPr>
+        <w:t>Kryn</w:t>
+      </w:r>
+      <w:proofErr w:type="spellEnd"/>
+      <w:r>
+        <w:rPr>
+          <w:rFonts w:ascii="Times New Roman" w:hAnsi="Times New Roman"/>
+          <w:sz w:val="24"/>
+          <w:lang w:val="es-CR"/>
+        </w:rPr>
+        <w:t xml:space="preserve"> mientras le apuntaba con una flecha de fresno tensada en su arco―. No se acerque.</w:t>
+      </w:r>
+    </w:p>
+    <w:p>
+      <w:pPr>
+        <w:spacing w:after="200" w:line="276" w:lineRule="auto"/>
+        <w:ind w:firstLine="284"/>
+        <w:contextualSpacing/>
+        <w:jc w:val="both"/>
+        <w:rPr>
+          <w:rFonts w:ascii="Times New Roman" w:hAnsi="Times New Roman"/>
+          <w:sz w:val="24"/>
+          <w:lang w:val="es-CR"/>
+        </w:rPr>
+      </w:pPr>
+      <w:r>
+        <w:rPr>
+          <w:rFonts w:ascii="Times New Roman" w:hAnsi="Times New Roman"/>
+          <w:sz w:val="24"/>
+          <w:lang w:val="es-CR"/>
+        </w:rPr>
+        <w:t xml:space="preserve">La mujer se detuvo sorprendida, era la primera vez que aquel niño se revelaba ante ella y la novedad de la situación provocó en ellos una pausa </w:t>
+      </w:r>
+      <w:r>
+        <w:rPr>
+          <w:rFonts w:ascii="Times New Roman" w:hAnsi="Times New Roman"/>
+          <w:sz w:val="24"/>
+          <w:lang w:val="es-CR"/>
+        </w:rPr>
+        <w:t xml:space="preserve">prolongada. Sin embargo, </w:t>
+      </w:r>
+      <w:r>
+        <w:rPr>
+          <w:rFonts w:ascii="Times New Roman" w:hAnsi="Times New Roman"/>
+          <w:sz w:val="24"/>
+          <w:lang w:val="es-CR"/>
+        </w:rPr>
+        <w:t xml:space="preserve">su madrastra </w:t>
+      </w:r>
+      <w:r>
+        <w:rPr>
+          <w:rFonts w:ascii="Times New Roman" w:hAnsi="Times New Roman"/>
+          <w:sz w:val="24"/>
+          <w:lang w:val="es-CR"/>
+        </w:rPr>
+        <w:t>empezó a llenar</w:t>
+      </w:r>
+      <w:r>
+        <w:rPr>
+          <w:rFonts w:ascii="Times New Roman" w:hAnsi="Times New Roman"/>
+          <w:sz w:val="24"/>
+          <w:lang w:val="es-CR"/>
+        </w:rPr>
+        <w:t>se</w:t>
+      </w:r>
+      <w:r>
+        <w:rPr>
+          <w:rFonts w:ascii="Times New Roman" w:hAnsi="Times New Roman"/>
+          <w:sz w:val="24"/>
+          <w:lang w:val="es-CR"/>
+        </w:rPr>
+        <w:t xml:space="preserve"> </w:t>
+      </w:r>
+      <w:r>
+        <w:rPr>
+          <w:rFonts w:ascii="Times New Roman" w:hAnsi="Times New Roman"/>
+          <w:sz w:val="24"/>
+          <w:lang w:val="es-CR"/>
+        </w:rPr>
+        <w:t xml:space="preserve">de cólera </w:t>
+      </w:r>
+      <w:r>
+        <w:rPr>
+          <w:rFonts w:ascii="Times New Roman" w:hAnsi="Times New Roman"/>
+          <w:sz w:val="24"/>
+          <w:lang w:val="es-CR"/>
+        </w:rPr>
+        <w:t xml:space="preserve">nuevamente </w:t>
+      </w:r>
+      <w:r>
+        <w:rPr>
+          <w:rFonts w:ascii="Times New Roman" w:hAnsi="Times New Roman"/>
+          <w:sz w:val="24"/>
+          <w:lang w:val="es-CR"/>
+        </w:rPr>
+        <w:t>y empuñó su cuchillo con más fuerza.</w:t>
+      </w:r>
+    </w:p>
+    <w:p>
+      <w:pPr>
+        <w:spacing w:after="200" w:line="276" w:lineRule="auto"/>
+        <w:ind w:firstLine="284"/>
+        <w:contextualSpacing/>
+        <w:jc w:val="both"/>
+        <w:rPr>
+          <w:rFonts w:ascii="Times New Roman" w:hAnsi="Times New Roman"/>
+          <w:sz w:val="24"/>
+          <w:lang w:val="es-CR"/>
+        </w:rPr>
+      </w:pPr>
+      <w:proofErr w:type="gramStart"/>
+      <w:r>
+        <w:rPr>
+          <w:rFonts w:ascii="Times New Roman" w:hAnsi="Times New Roman"/>
+          <w:sz w:val="24"/>
+          <w:lang w:val="es-CR"/>
+        </w:rPr>
+        <w:t>―¡</w:t>
+      </w:r>
+      <w:proofErr w:type="gramEnd"/>
+      <w:r>
+        <w:rPr>
+          <w:rFonts w:ascii="Times New Roman" w:hAnsi="Times New Roman"/>
+          <w:sz w:val="24"/>
+          <w:lang w:val="es-CR"/>
+        </w:rPr>
+        <w:t xml:space="preserve">Eres un maldito! ―dijo y se balanceó hacia él antes </w:t>
+      </w:r>
+      <w:r>
+        <w:rPr>
+          <w:rFonts w:ascii="Times New Roman" w:hAnsi="Times New Roman"/>
+          <w:sz w:val="24"/>
+          <w:lang w:val="es-CR"/>
+        </w:rPr>
+        <w:t xml:space="preserve">de </w:t>
+      </w:r>
+      <w:r>
+        <w:rPr>
+          <w:rFonts w:ascii="Times New Roman" w:hAnsi="Times New Roman"/>
+          <w:sz w:val="24"/>
+          <w:lang w:val="es-CR"/>
+        </w:rPr>
+        <w:t xml:space="preserve">ser impactada por la flecha </w:t>
+      </w:r>
+      <w:r>
+        <w:rPr>
+          <w:rFonts w:ascii="Times New Roman" w:hAnsi="Times New Roman"/>
+          <w:sz w:val="24"/>
+          <w:lang w:val="es-CR"/>
+        </w:rPr>
+        <w:t>sobre</w:t>
+      </w:r>
+      <w:r>
+        <w:rPr>
+          <w:rFonts w:ascii="Times New Roman" w:hAnsi="Times New Roman"/>
+          <w:sz w:val="24"/>
+          <w:lang w:val="es-CR"/>
+        </w:rPr>
+        <w:t xml:space="preserve"> su brazo izquierdo.</w:t>
+      </w:r>
+    </w:p>
+    <w:p>
+      <w:pPr>
+        <w:spacing w:after="200" w:line="276" w:lineRule="auto"/>
+        <w:ind w:firstLine="284"/>
+        <w:contextualSpacing/>
+        <w:jc w:val="both"/>
+        <w:rPr>
+          <w:rFonts w:ascii="Times New Roman" w:hAnsi="Times New Roman"/>
+          <w:sz w:val="24"/>
+          <w:lang w:val="es-CR"/>
+        </w:rPr>
+      </w:pPr>
+      <w:r>
+        <w:rPr>
+          <w:rFonts w:ascii="Times New Roman" w:hAnsi="Times New Roman"/>
+          <w:sz w:val="24"/>
+          <w:lang w:val="es-CR"/>
+        </w:rPr>
+        <w:t xml:space="preserve">Su madrastra dejó caer el cuchillo y se llevó la mano hacia su herida, al mismo tiempo que emitía un fuerte quejido de dolor. El niño se asustó por lo que había hecho, no era un blanco fijo o un conejo </w:t>
+      </w:r>
+      <w:r>
+        <w:rPr>
+          <w:rFonts w:ascii="Times New Roman" w:hAnsi="Times New Roman"/>
+          <w:sz w:val="24"/>
+          <w:lang w:val="es-CR"/>
+        </w:rPr>
+        <w:t>a lo que había atacado, sino a un ser humano y en especial su madrastra</w:t>
+      </w:r>
+      <w:r>
+        <w:rPr>
+          <w:rFonts w:ascii="Times New Roman" w:hAnsi="Times New Roman"/>
+          <w:sz w:val="24"/>
+          <w:lang w:val="es-CR"/>
+        </w:rPr>
+        <w:t>.</w:t>
+      </w:r>
+    </w:p>
+    <w:p>
+      <w:pPr>
+        <w:spacing w:after="200" w:line="276" w:lineRule="auto"/>
+        <w:ind w:firstLine="284"/>
+        <w:contextualSpacing/>
+        <w:jc w:val="both"/>
+        <w:rPr>
+          <w:rFonts w:ascii="Times New Roman" w:hAnsi="Times New Roman"/>
+          <w:sz w:val="24"/>
+          <w:lang w:val="es-CR"/>
+        </w:rPr>
+      </w:pPr>
+      <w:proofErr w:type="gramStart"/>
+      <w:r>
+        <w:rPr>
+          <w:rFonts w:ascii="Times New Roman" w:hAnsi="Times New Roman"/>
+          <w:sz w:val="24"/>
+          <w:lang w:val="es-CR"/>
+        </w:rPr>
+        <w:t>―¡</w:t>
+      </w:r>
+      <w:proofErr w:type="gramEnd"/>
+      <w:r>
+        <w:rPr>
+          <w:rFonts w:ascii="Times New Roman" w:hAnsi="Times New Roman"/>
+          <w:sz w:val="24"/>
+          <w:lang w:val="es-CR"/>
+        </w:rPr>
+        <w:t xml:space="preserve">Maldito! ¡Eres un maldito! ―Se levantó </w:t>
+      </w:r>
+      <w:r>
+        <w:rPr>
+          <w:rFonts w:ascii="Times New Roman" w:hAnsi="Times New Roman"/>
+          <w:sz w:val="24"/>
+          <w:lang w:val="es-CR"/>
+        </w:rPr>
+        <w:t>a puros costos.</w:t>
+      </w:r>
+    </w:p>
+    <w:p>
+      <w:pPr>
+        <w:spacing w:after="200" w:line="276" w:lineRule="auto"/>
+        <w:ind w:firstLine="284"/>
+        <w:contextualSpacing/>
+        <w:jc w:val="both"/>
+        <w:rPr>
+          <w:rFonts w:ascii="Times New Roman" w:hAnsi="Times New Roman"/>
+          <w:sz w:val="24"/>
+          <w:lang w:val="es-CR"/>
+        </w:rPr>
+      </w:pPr>
+      <w:proofErr w:type="spellStart"/>
+      <w:r>
+        <w:rPr>
+          <w:rFonts w:ascii="Times New Roman" w:hAnsi="Times New Roman"/>
+          <w:sz w:val="24"/>
+          <w:lang w:val="es-CR"/>
+        </w:rPr>
+        <w:t>Kryn</w:t>
+      </w:r>
+      <w:proofErr w:type="spellEnd"/>
+      <w:r>
+        <w:rPr>
+          <w:rFonts w:ascii="Times New Roman" w:hAnsi="Times New Roman"/>
+          <w:sz w:val="24"/>
+          <w:lang w:val="es-CR"/>
+        </w:rPr>
+        <w:t xml:space="preserve"> la rodeo y corrió a toda prisa hacia la salida. Él sabía que una vez que </w:t>
+      </w:r>
+      <w:r>
+        <w:rPr>
+          <w:rFonts w:ascii="Times New Roman" w:hAnsi="Times New Roman"/>
+          <w:sz w:val="24"/>
+          <w:lang w:val="es-CR"/>
+        </w:rPr>
+        <w:t xml:space="preserve">cruzara </w:t>
+      </w:r>
+      <w:r>
+        <w:rPr>
+          <w:rFonts w:ascii="Times New Roman" w:hAnsi="Times New Roman"/>
+          <w:sz w:val="24"/>
+          <w:lang w:val="es-CR"/>
+        </w:rPr>
+        <w:t xml:space="preserve">esa puerta, no tendría ningún lugar </w:t>
+      </w:r>
+      <w:r>
+        <w:rPr>
+          <w:rFonts w:ascii="Times New Roman" w:hAnsi="Times New Roman"/>
+          <w:sz w:val="24"/>
+          <w:lang w:val="es-CR"/>
+        </w:rPr>
+        <w:t>a dónde ir;</w:t>
+      </w:r>
+      <w:r>
+        <w:rPr>
+          <w:rFonts w:ascii="Times New Roman" w:hAnsi="Times New Roman"/>
+          <w:sz w:val="24"/>
+          <w:lang w:val="es-CR"/>
+        </w:rPr>
+        <w:t xml:space="preserve"> su único hogar había sido </w:t>
+      </w:r>
+      <w:r>
+        <w:rPr>
+          <w:rFonts w:ascii="Times New Roman" w:hAnsi="Times New Roman"/>
+          <w:sz w:val="24"/>
+          <w:lang w:val="es-CR"/>
+        </w:rPr>
+        <w:t>aquella</w:t>
+      </w:r>
+      <w:r>
+        <w:rPr>
+          <w:rFonts w:ascii="Times New Roman" w:hAnsi="Times New Roman"/>
+          <w:sz w:val="24"/>
+          <w:lang w:val="es-CR"/>
+        </w:rPr>
+        <w:t xml:space="preserve"> casa y ya no podía quedarse</w:t>
+      </w:r>
+      <w:r>
+        <w:rPr>
+          <w:rFonts w:ascii="Times New Roman" w:hAnsi="Times New Roman"/>
+          <w:sz w:val="24"/>
+          <w:lang w:val="es-CR"/>
+        </w:rPr>
+        <w:t xml:space="preserve"> en ella</w:t>
+      </w:r>
+      <w:r>
+        <w:rPr>
+          <w:rFonts w:ascii="Times New Roman" w:hAnsi="Times New Roman"/>
+          <w:sz w:val="24"/>
+          <w:lang w:val="es-CR"/>
+        </w:rPr>
+        <w:t xml:space="preserve">, así que </w:t>
+      </w:r>
+      <w:r>
+        <w:rPr>
+          <w:rFonts w:ascii="Times New Roman" w:hAnsi="Times New Roman"/>
+          <w:sz w:val="24"/>
+          <w:lang w:val="es-CR"/>
+        </w:rPr>
+        <w:t>lo único que se le ocurrió</w:t>
+      </w:r>
+      <w:r>
+        <w:rPr>
+          <w:rFonts w:ascii="Times New Roman" w:hAnsi="Times New Roman"/>
+          <w:sz w:val="24"/>
+          <w:lang w:val="es-CR"/>
+        </w:rPr>
+        <w:t xml:space="preserve"> </w:t>
+      </w:r>
+      <w:r>
+        <w:rPr>
+          <w:rFonts w:ascii="Times New Roman" w:hAnsi="Times New Roman"/>
+          <w:sz w:val="24"/>
+          <w:lang w:val="es-CR"/>
+        </w:rPr>
+        <w:t xml:space="preserve">en ese momento </w:t>
+      </w:r>
+      <w:r>
+        <w:rPr>
+          <w:rFonts w:ascii="Times New Roman" w:hAnsi="Times New Roman"/>
+          <w:sz w:val="24"/>
+          <w:lang w:val="es-CR"/>
+        </w:rPr>
+        <w:t>fue correr en dirección al bosque</w:t>
+      </w:r>
+      <w:r>
+        <w:rPr>
+          <w:rFonts w:ascii="Times New Roman" w:hAnsi="Times New Roman"/>
+          <w:sz w:val="24"/>
+          <w:lang w:val="es-CR"/>
+        </w:rPr>
+        <w:t xml:space="preserve">. </w:t>
+      </w:r>
+      <w:r>
+        <w:rPr>
+          <w:rFonts w:ascii="Times New Roman" w:hAnsi="Times New Roman"/>
+          <w:sz w:val="24"/>
+          <w:lang w:val="es-CR"/>
+        </w:rPr>
+        <w:t xml:space="preserve">Era de </w:t>
+      </w:r>
+      <w:r>
+        <w:rPr>
+          <w:rFonts w:ascii="Times New Roman" w:hAnsi="Times New Roman"/>
+          <w:sz w:val="24"/>
+          <w:lang w:val="es-CR"/>
+        </w:rPr>
+        <w:t>noche,</w:t>
       </w:r>
       <w:r>
         <w:rPr>
@@ -3966,63 +6583,147 @@
           <w:sz w:val="24"/>
           <w:lang w:val="es-CR"/>
         </w:rPr>
-        <w:t>algo era diferente en uno de ellos</w:t>
-      </w:r>
-      <w:r>
-        <w:rPr>
-          <w:rFonts w:ascii="Times New Roman" w:hAnsi="Times New Roman"/>
-          <w:sz w:val="24"/>
-          <w:lang w:val="es-CR"/>
-        </w:rPr>
-        <w:t>, aquel sujeto de la cálida sonrisa</w:t>
-      </w:r>
-      <w:r>
-        <w:rPr>
-          <w:rFonts w:ascii="Times New Roman" w:hAnsi="Times New Roman"/>
-          <w:sz w:val="24"/>
-          <w:lang w:val="es-CR"/>
-        </w:rPr>
-        <w:t>, el mismo que le había obsequiado aquella flecha,</w:t>
-      </w:r>
-      <w:r>
-        <w:rPr>
-          <w:rFonts w:ascii="Times New Roman" w:hAnsi="Times New Roman"/>
-          <w:sz w:val="24"/>
-          <w:lang w:val="es-CR"/>
-        </w:rPr>
-        <w:t xml:space="preserve"> exhibía ahora un rostro serio e inmutable</w:t>
-      </w:r>
-      <w:r>
-        <w:rPr>
-          <w:rFonts w:ascii="Times New Roman" w:hAnsi="Times New Roman"/>
-          <w:sz w:val="24"/>
-          <w:lang w:val="es-CR"/>
-        </w:rPr>
-        <w:t xml:space="preserve">. </w:t>
-      </w:r>
-      <w:r>
-        <w:rPr>
-          <w:rFonts w:ascii="Times New Roman" w:hAnsi="Times New Roman"/>
-          <w:sz w:val="24"/>
-          <w:lang w:val="es-CR"/>
-        </w:rPr>
-        <w:t>De hecho, hubo un breve</w:t>
-      </w:r>
-      <w:r>
-        <w:rPr>
-          <w:rFonts w:ascii="Times New Roman" w:hAnsi="Times New Roman"/>
-          <w:sz w:val="24"/>
-          <w:lang w:val="es-CR"/>
-        </w:rPr>
-        <w:t xml:space="preserve"> instante en el que </w:t>
-      </w:r>
-      <w:r>
-        <w:rPr>
-          <w:rFonts w:ascii="Times New Roman" w:hAnsi="Times New Roman"/>
-          <w:sz w:val="24"/>
-          <w:lang w:val="es-CR"/>
-        </w:rPr>
-        <w:t xml:space="preserve">la mirada de </w:t>
+        <w:t>no tenía más</w:t>
+      </w:r>
+      <w:r>
+        <w:rPr>
+          <w:rFonts w:ascii="Times New Roman" w:hAnsi="Times New Roman"/>
+          <w:sz w:val="24"/>
+          <w:lang w:val="es-CR"/>
+        </w:rPr>
+        <w:t xml:space="preserve"> opción</w:t>
+      </w:r>
+      <w:r>
+        <w:rPr>
+          <w:rFonts w:ascii="Times New Roman" w:hAnsi="Times New Roman"/>
+          <w:sz w:val="24"/>
+          <w:lang w:val="es-CR"/>
+        </w:rPr>
+        <w:t>. Corrió y corrió, con aquella mujer enfurecida tras de él</w:t>
+      </w:r>
+      <w:r>
+        <w:rPr>
+          <w:rFonts w:ascii="Times New Roman" w:hAnsi="Times New Roman"/>
+          <w:sz w:val="24"/>
+          <w:lang w:val="es-CR"/>
+        </w:rPr>
+        <w:t>, igual a como lo hacían los conejos al percatarse del cazador</w:t>
+      </w:r>
+      <w:r>
+        <w:rPr>
+          <w:rFonts w:ascii="Times New Roman" w:hAnsi="Times New Roman"/>
+          <w:sz w:val="24"/>
+          <w:lang w:val="es-CR"/>
+        </w:rPr>
+        <w:t>.</w:t>
+      </w:r>
+    </w:p>
+    <w:p>
+      <w:pPr>
+        <w:spacing w:after="200" w:line="276" w:lineRule="auto"/>
+        <w:ind w:firstLine="284"/>
+        <w:contextualSpacing/>
+        <w:jc w:val="both"/>
+        <w:rPr>
+          <w:rFonts w:ascii="Times New Roman" w:hAnsi="Times New Roman"/>
+          <w:sz w:val="24"/>
+          <w:lang w:val="es-CR"/>
+        </w:rPr>
+      </w:pPr>
+      <w:proofErr w:type="gramStart"/>
+      <w:r>
+        <w:rPr>
+          <w:rFonts w:ascii="Times New Roman" w:hAnsi="Times New Roman"/>
+          <w:sz w:val="24"/>
+          <w:lang w:val="es-CR"/>
+        </w:rPr>
+        <w:t>―¡</w:t>
+      </w:r>
+      <w:proofErr w:type="gramEnd"/>
+      <w:r>
+        <w:rPr>
+          <w:rFonts w:ascii="Times New Roman" w:hAnsi="Times New Roman"/>
+          <w:sz w:val="24"/>
+          <w:lang w:val="es-CR"/>
+        </w:rPr>
+        <w:t>Eres un m</w:t>
+      </w:r>
+      <w:r>
+        <w:rPr>
+          <w:rFonts w:ascii="Times New Roman" w:hAnsi="Times New Roman"/>
+          <w:sz w:val="24"/>
+          <w:lang w:val="es-CR"/>
+        </w:rPr>
+        <w:t xml:space="preserve">al nacido! ¡Ni se te ocurra </w:t>
+      </w:r>
+      <w:r>
+        <w:rPr>
+          <w:rFonts w:ascii="Times New Roman" w:hAnsi="Times New Roman"/>
+          <w:sz w:val="24"/>
+          <w:lang w:val="es-CR"/>
+        </w:rPr>
+        <w:t xml:space="preserve">regresar </w:t>
+      </w:r>
+      <w:r>
+        <w:rPr>
+          <w:rFonts w:ascii="Times New Roman" w:hAnsi="Times New Roman"/>
+          <w:sz w:val="24"/>
+          <w:lang w:val="es-CR"/>
+        </w:rPr>
+        <w:t>por acá, porque de lo contrario te mat</w:t>
+      </w:r>
+      <w:r>
+        <w:rPr>
+          <w:rFonts w:ascii="Times New Roman" w:hAnsi="Times New Roman"/>
+          <w:sz w:val="24"/>
+          <w:lang w:val="es-CR"/>
+        </w:rPr>
+        <w:t>aré, infeliz</w:t>
+      </w:r>
+      <w:r>
+        <w:rPr>
+          <w:rFonts w:ascii="Times New Roman" w:hAnsi="Times New Roman"/>
+          <w:sz w:val="24"/>
+          <w:lang w:val="es-CR"/>
+        </w:rPr>
+        <w:t xml:space="preserve">! ―le gritó </w:t>
+      </w:r>
+      <w:r>
+        <w:rPr>
+          <w:rFonts w:ascii="Times New Roman" w:hAnsi="Times New Roman"/>
+          <w:sz w:val="24"/>
+          <w:lang w:val="es-CR"/>
+        </w:rPr>
+        <w:t>ella</w:t>
+      </w:r>
+      <w:r>
+        <w:rPr>
+          <w:rFonts w:ascii="Times New Roman" w:hAnsi="Times New Roman"/>
+          <w:sz w:val="24"/>
+          <w:lang w:val="es-CR"/>
+        </w:rPr>
+        <w:t xml:space="preserve"> a sus espaldas después de haber dejado de seguirlo.</w:t>
+      </w:r>
+    </w:p>
+    <w:p>
+      <w:pPr>
+        <w:spacing w:after="200" w:line="276" w:lineRule="auto"/>
+        <w:ind w:firstLine="284"/>
+        <w:contextualSpacing/>
+        <w:jc w:val="both"/>
+        <w:rPr>
+          <w:rFonts w:ascii="Times New Roman" w:hAnsi="Times New Roman"/>
+          <w:sz w:val="24"/>
+          <w:lang w:val="es-CR"/>
+        </w:rPr>
+      </w:pPr>
+      <w:r>
+        <w:rPr>
+          <w:rFonts w:ascii="Times New Roman" w:hAnsi="Times New Roman"/>
+          <w:sz w:val="24"/>
+          <w:lang w:val="es-CR"/>
+        </w:rPr>
+        <w:t xml:space="preserve">Sin embargo, </w:t>
       </w:r>
       <w:proofErr w:type="spellStart"/>
       <w:r>
@@ -4040,440 +6741,42 @@
           <w:sz w:val="24"/>
           <w:lang w:val="es-CR"/>
         </w:rPr>
-        <w:t xml:space="preserve"> se cruzó co</w:t>
-      </w:r>
-      <w:r>
-        <w:rPr>
-          <w:rFonts w:ascii="Times New Roman" w:hAnsi="Times New Roman"/>
-          <w:sz w:val="24"/>
-          <w:lang w:val="es-CR"/>
-        </w:rPr>
-        <w:t xml:space="preserve">n la del </w:t>
-      </w:r>
-      <w:r>
-        <w:rPr>
-          <w:rFonts w:ascii="Times New Roman" w:hAnsi="Times New Roman"/>
-          <w:sz w:val="24"/>
-          <w:lang w:val="es-CR"/>
-        </w:rPr>
-        <w:t>viajero</w:t>
-      </w:r>
-      <w:r>
-        <w:rPr>
-          <w:rFonts w:ascii="Times New Roman" w:hAnsi="Times New Roman"/>
-          <w:sz w:val="24"/>
-          <w:lang w:val="es-CR"/>
-        </w:rPr>
-        <w:t xml:space="preserve">, y un fuerte escalofrió </w:t>
-      </w:r>
-      <w:r>
-        <w:rPr>
-          <w:rFonts w:ascii="Times New Roman" w:hAnsi="Times New Roman"/>
-          <w:sz w:val="24"/>
-          <w:lang w:val="es-CR"/>
-        </w:rPr>
-        <w:t>empezó a recorrer</w:t>
-      </w:r>
-      <w:r>
-        <w:rPr>
-          <w:rFonts w:ascii="Times New Roman" w:hAnsi="Times New Roman"/>
-          <w:sz w:val="24"/>
-          <w:lang w:val="es-CR"/>
-        </w:rPr>
-        <w:t xml:space="preserve"> </w:t>
-      </w:r>
-      <w:r>
-        <w:rPr>
-          <w:rFonts w:ascii="Times New Roman" w:hAnsi="Times New Roman"/>
-          <w:sz w:val="24"/>
-          <w:lang w:val="es-CR"/>
-        </w:rPr>
-        <w:t xml:space="preserve">todo </w:t>
-      </w:r>
-      <w:r>
-        <w:rPr>
-          <w:rFonts w:ascii="Times New Roman" w:hAnsi="Times New Roman"/>
-          <w:sz w:val="24"/>
-          <w:lang w:val="es-CR"/>
-        </w:rPr>
-        <w:t xml:space="preserve">su </w:t>
-      </w:r>
-      <w:r>
-        <w:rPr>
-          <w:rFonts w:ascii="Times New Roman" w:hAnsi="Times New Roman"/>
-          <w:sz w:val="24"/>
-          <w:lang w:val="es-CR"/>
-        </w:rPr>
-        <w:t xml:space="preserve">joven </w:t>
-      </w:r>
-      <w:r>
-        <w:rPr>
-          <w:rFonts w:ascii="Times New Roman" w:hAnsi="Times New Roman"/>
-          <w:sz w:val="24"/>
-          <w:lang w:val="es-CR"/>
-        </w:rPr>
-        <w:t>cuerpo</w:t>
-      </w:r>
-      <w:r>
-        <w:rPr>
-          <w:rFonts w:ascii="Times New Roman" w:hAnsi="Times New Roman"/>
-          <w:sz w:val="24"/>
-          <w:lang w:val="es-CR"/>
-        </w:rPr>
-        <w:t>;</w:t>
-      </w:r>
-      <w:r>
-        <w:rPr>
-          <w:rFonts w:ascii="Times New Roman" w:hAnsi="Times New Roman"/>
-          <w:sz w:val="24"/>
-          <w:lang w:val="es-CR"/>
-        </w:rPr>
-        <w:t xml:space="preserve"> aquellos ojos </w:t>
-      </w:r>
-      <w:r>
-        <w:rPr>
-          <w:rFonts w:ascii="Times New Roman" w:hAnsi="Times New Roman"/>
-          <w:sz w:val="24"/>
-          <w:lang w:val="es-CR"/>
-        </w:rPr>
-        <w:t>reflejaba</w:t>
-      </w:r>
-      <w:r>
-        <w:rPr>
-          <w:rFonts w:ascii="Times New Roman" w:hAnsi="Times New Roman"/>
-          <w:sz w:val="24"/>
-          <w:lang w:val="es-CR"/>
-        </w:rPr>
-        <w:t>n</w:t>
-      </w:r>
-      <w:r>
-        <w:rPr>
-          <w:rFonts w:ascii="Times New Roman" w:hAnsi="Times New Roman"/>
-          <w:sz w:val="24"/>
-          <w:lang w:val="es-CR"/>
-        </w:rPr>
-        <w:t xml:space="preserve"> un odio inmensurable</w:t>
-      </w:r>
-      <w:r>
-        <w:rPr>
-          <w:rFonts w:ascii="Times New Roman" w:hAnsi="Times New Roman"/>
-          <w:sz w:val="24"/>
-          <w:lang w:val="es-CR"/>
-        </w:rPr>
-        <w:t xml:space="preserve">, una frialdad </w:t>
-      </w:r>
-      <w:r>
-        <w:rPr>
-          <w:rFonts w:ascii="Times New Roman" w:hAnsi="Times New Roman"/>
-          <w:sz w:val="24"/>
-          <w:lang w:val="es-CR"/>
-        </w:rPr>
-        <w:t xml:space="preserve">tan pura </w:t>
-      </w:r>
-      <w:r>
-        <w:rPr>
-          <w:rFonts w:ascii="Times New Roman" w:hAnsi="Times New Roman"/>
-          <w:sz w:val="24"/>
-          <w:lang w:val="es-CR"/>
-        </w:rPr>
-        <w:t xml:space="preserve">y </w:t>
-      </w:r>
-      <w:r>
-        <w:rPr>
-          <w:rFonts w:ascii="Times New Roman" w:hAnsi="Times New Roman"/>
-          <w:sz w:val="24"/>
-          <w:lang w:val="es-CR"/>
-        </w:rPr>
-        <w:t xml:space="preserve">capaz de congelar más que el </w:t>
-      </w:r>
-      <w:r>
-        <w:rPr>
-          <w:rFonts w:ascii="Times New Roman" w:hAnsi="Times New Roman"/>
-          <w:sz w:val="24"/>
-          <w:lang w:val="es-CR"/>
-        </w:rPr>
-        <w:t>mismísimo</w:t>
-      </w:r>
-      <w:r>
-        <w:rPr>
-          <w:rFonts w:ascii="Times New Roman" w:hAnsi="Times New Roman"/>
-          <w:sz w:val="24"/>
-          <w:lang w:val="es-CR"/>
-        </w:rPr>
-        <w:t xml:space="preserve"> invierno, </w:t>
-      </w:r>
-      <w:r>
-        <w:rPr>
-          <w:rFonts w:ascii="Times New Roman" w:hAnsi="Times New Roman"/>
-          <w:sz w:val="24"/>
-          <w:lang w:val="es-CR"/>
-        </w:rPr>
-        <w:t xml:space="preserve">no había duda de que esos ya </w:t>
-      </w:r>
-      <w:r>
-        <w:rPr>
-          <w:rFonts w:ascii="Times New Roman" w:hAnsi="Times New Roman"/>
-          <w:sz w:val="24"/>
-          <w:lang w:val="es-CR"/>
-        </w:rPr>
-        <w:t xml:space="preserve">no eran </w:t>
-      </w:r>
-      <w:r>
-        <w:rPr>
-          <w:rFonts w:ascii="Times New Roman" w:hAnsi="Times New Roman"/>
-          <w:sz w:val="24"/>
-          <w:lang w:val="es-CR"/>
-        </w:rPr>
-        <w:t xml:space="preserve">los </w:t>
-      </w:r>
-      <w:r>
-        <w:rPr>
-          <w:rFonts w:ascii="Times New Roman" w:hAnsi="Times New Roman"/>
-          <w:sz w:val="24"/>
-          <w:lang w:val="es-CR"/>
-        </w:rPr>
-        <w:t xml:space="preserve">ojos azules que </w:t>
-      </w:r>
-      <w:r>
-        <w:rPr>
-          <w:rFonts w:ascii="Times New Roman" w:hAnsi="Times New Roman"/>
-          <w:sz w:val="24"/>
-          <w:lang w:val="es-CR"/>
-        </w:rPr>
-        <w:t xml:space="preserve">él </w:t>
-      </w:r>
-      <w:r>
-        <w:rPr>
-          <w:rFonts w:ascii="Times New Roman" w:hAnsi="Times New Roman"/>
-          <w:sz w:val="24"/>
-          <w:lang w:val="es-CR"/>
-        </w:rPr>
-        <w:t>había vi</w:t>
-      </w:r>
-      <w:r>
-        <w:rPr>
-          <w:rFonts w:ascii="Times New Roman" w:hAnsi="Times New Roman"/>
-          <w:sz w:val="24"/>
-          <w:lang w:val="es-CR"/>
-        </w:rPr>
-        <w:t xml:space="preserve">sto temprano </w:t>
-      </w:r>
-      <w:r>
-        <w:rPr>
-          <w:rFonts w:ascii="Times New Roman" w:hAnsi="Times New Roman"/>
-          <w:sz w:val="24"/>
-          <w:lang w:val="es-CR"/>
-        </w:rPr>
-        <w:t xml:space="preserve">en </w:t>
-      </w:r>
-      <w:r>
-        <w:rPr>
-          <w:rFonts w:ascii="Times New Roman" w:hAnsi="Times New Roman"/>
-          <w:sz w:val="24"/>
-          <w:lang w:val="es-CR"/>
-        </w:rPr>
-        <w:t xml:space="preserve">aquella tarde, </w:t>
-      </w:r>
-      <w:r>
-        <w:rPr>
-          <w:rFonts w:ascii="Times New Roman" w:hAnsi="Times New Roman"/>
-          <w:sz w:val="24"/>
-          <w:lang w:val="es-CR"/>
-        </w:rPr>
-        <w:t xml:space="preserve">era como si estuviera viendo a otra persona, </w:t>
-      </w:r>
-      <w:r>
-        <w:rPr>
-          <w:rFonts w:ascii="Times New Roman" w:hAnsi="Times New Roman"/>
-          <w:sz w:val="24"/>
-          <w:lang w:val="es-CR"/>
-        </w:rPr>
-        <w:t xml:space="preserve">como </w:t>
-      </w:r>
-      <w:r>
-        <w:rPr>
-          <w:rFonts w:ascii="Times New Roman" w:hAnsi="Times New Roman"/>
-          <w:sz w:val="24"/>
-          <w:lang w:val="es-CR"/>
-        </w:rPr>
-        <w:t xml:space="preserve">si estuviera admirando los ojos de </w:t>
-      </w:r>
-      <w:r>
-        <w:rPr>
-          <w:rFonts w:ascii="Times New Roman" w:hAnsi="Times New Roman"/>
-          <w:sz w:val="24"/>
-          <w:lang w:val="es-CR"/>
-        </w:rPr>
-        <w:t>la misma muerte</w:t>
-      </w:r>
-      <w:r>
-        <w:rPr>
-          <w:rFonts w:ascii="Times New Roman" w:hAnsi="Times New Roman"/>
-          <w:sz w:val="24"/>
-          <w:lang w:val="es-CR"/>
-        </w:rPr>
-        <w:t xml:space="preserve">. Fue entonces cuando el sonido </w:t>
-      </w:r>
-      <w:r>
-        <w:rPr>
-          <w:rFonts w:ascii="Times New Roman" w:hAnsi="Times New Roman"/>
-          <w:sz w:val="24"/>
-          <w:lang w:val="es-CR"/>
-        </w:rPr>
-        <w:t>del trote de los caballos</w:t>
-      </w:r>
-      <w:r>
-        <w:rPr>
-          <w:rFonts w:ascii="Times New Roman" w:hAnsi="Times New Roman"/>
-          <w:sz w:val="24"/>
-          <w:lang w:val="es-CR"/>
-        </w:rPr>
-        <w:t xml:space="preserve"> hizo entrar en razón al pequeño</w:t>
-      </w:r>
-      <w:r>
-        <w:rPr>
-          <w:rFonts w:ascii="Times New Roman" w:hAnsi="Times New Roman"/>
-          <w:sz w:val="24"/>
-          <w:lang w:val="es-CR"/>
-        </w:rPr>
-        <w:t>,</w:t>
-      </w:r>
-      <w:r>
-        <w:rPr>
-          <w:rFonts w:ascii="Times New Roman" w:hAnsi="Times New Roman"/>
-          <w:sz w:val="24"/>
-          <w:lang w:val="es-CR"/>
-        </w:rPr>
-        <w:t xml:space="preserve"> </w:t>
-      </w:r>
-      <w:r>
-        <w:rPr>
-          <w:rFonts w:ascii="Times New Roman" w:hAnsi="Times New Roman"/>
-          <w:sz w:val="24"/>
-          <w:lang w:val="es-CR"/>
-        </w:rPr>
-        <w:t xml:space="preserve">y </w:t>
-      </w:r>
-      <w:r>
-        <w:rPr>
-          <w:rFonts w:ascii="Times New Roman" w:hAnsi="Times New Roman"/>
-          <w:sz w:val="24"/>
-          <w:lang w:val="es-CR"/>
-        </w:rPr>
-        <w:t xml:space="preserve">con esto, </w:t>
-      </w:r>
-      <w:r>
-        <w:rPr>
-          <w:rFonts w:ascii="Times New Roman" w:hAnsi="Times New Roman"/>
-          <w:sz w:val="24"/>
-          <w:lang w:val="es-CR"/>
-        </w:rPr>
-        <w:t xml:space="preserve">logró divisar </w:t>
-      </w:r>
-      <w:r>
-        <w:rPr>
-          <w:rFonts w:ascii="Times New Roman" w:hAnsi="Times New Roman"/>
-          <w:sz w:val="24"/>
-          <w:lang w:val="es-CR"/>
-        </w:rPr>
-        <w:t>una extraña insignia… (aún no hemos definido como va ser</w:t>
-      </w:r>
-      <w:r>
-        <w:rPr>
-          <w:rFonts w:ascii="Times New Roman" w:hAnsi="Times New Roman"/>
-          <w:sz w:val="24"/>
-          <w:lang w:val="es-CR"/>
-        </w:rPr>
-        <w:t xml:space="preserve"> el</w:t>
-      </w:r>
-      <w:r>
-        <w:rPr>
-          <w:rFonts w:ascii="Times New Roman" w:hAnsi="Times New Roman"/>
-          <w:sz w:val="24"/>
-          <w:lang w:val="es-CR"/>
-        </w:rPr>
-        <w:t xml:space="preserve"> símbolo de los Rouge por lo que no puedo describirlo todavía). A</w:t>
-      </w:r>
-      <w:r>
-        <w:rPr>
-          <w:rFonts w:ascii="Times New Roman" w:hAnsi="Times New Roman"/>
-          <w:sz w:val="24"/>
-          <w:lang w:val="es-CR"/>
-        </w:rPr>
-        <w:t xml:space="preserve">quel sujeto por su parte prestó atención </w:t>
-      </w:r>
-      <w:r>
-        <w:rPr>
-          <w:rFonts w:ascii="Times New Roman" w:hAnsi="Times New Roman"/>
-          <w:sz w:val="24"/>
-          <w:lang w:val="es-CR"/>
-        </w:rPr>
-        <w:t xml:space="preserve">de allí en adelante a su camino. </w:t>
-      </w:r>
-      <w:r>
-        <w:rPr>
-          <w:rFonts w:ascii="Times New Roman" w:hAnsi="Times New Roman"/>
-          <w:sz w:val="24"/>
-          <w:lang w:val="es-CR"/>
-        </w:rPr>
-        <w:t>Ambos c</w:t>
-      </w:r>
-      <w:r>
-        <w:rPr>
-          <w:rFonts w:ascii="Times New Roman" w:hAnsi="Times New Roman"/>
-          <w:sz w:val="24"/>
-          <w:lang w:val="es-CR"/>
-        </w:rPr>
-        <w:t xml:space="preserve">ontinuaron </w:t>
-      </w:r>
-      <w:r>
-        <w:rPr>
-          <w:rFonts w:ascii="Times New Roman" w:hAnsi="Times New Roman"/>
-          <w:sz w:val="24"/>
-          <w:lang w:val="es-CR"/>
-        </w:rPr>
-        <w:t>a gran velocidad</w:t>
-      </w:r>
-      <w:r>
-        <w:rPr>
-          <w:rFonts w:ascii="Times New Roman" w:hAnsi="Times New Roman"/>
-          <w:sz w:val="24"/>
-          <w:lang w:val="es-CR"/>
-        </w:rPr>
-        <w:t xml:space="preserve"> hasta perderse más allá </w:t>
-      </w:r>
-      <w:r>
-        <w:rPr>
-          <w:rFonts w:ascii="Times New Roman" w:hAnsi="Times New Roman"/>
-          <w:sz w:val="24"/>
-          <w:lang w:val="es-CR"/>
-        </w:rPr>
-        <w:t>del recodo</w:t>
-      </w:r>
-      <w:r>
-        <w:rPr>
-          <w:rFonts w:ascii="Times New Roman" w:hAnsi="Times New Roman"/>
-          <w:sz w:val="24"/>
-          <w:lang w:val="es-CR"/>
-        </w:rPr>
-        <w:t>… (continuará)</w:t>
-      </w:r>
-      <w:r>
-        <w:rPr>
-          <w:rFonts w:ascii="Times New Roman" w:hAnsi="Times New Roman"/>
-          <w:sz w:val="24"/>
-          <w:lang w:val="es-CR"/>
-        </w:rPr>
-        <w:t xml:space="preserve"> </w:t>
-      </w:r>
-      <w:r>
-        <w:rPr>
-          <w:rFonts w:ascii="Times New Roman" w:hAnsi="Times New Roman"/>
-          <w:sz w:val="24"/>
-          <w:lang w:val="es-CR"/>
-        </w:rPr>
-        <w:t xml:space="preserve"> </w:t>
-      </w:r>
+        <w:t xml:space="preserve"> estaba demasiado asustado para voltear a mirar </w:t>
+      </w:r>
+      <w:r>
+        <w:rPr>
+          <w:rFonts w:ascii="Times New Roman" w:hAnsi="Times New Roman"/>
+          <w:sz w:val="24"/>
+          <w:lang w:val="es-CR"/>
+        </w:rPr>
+        <w:t>tras</w:t>
+      </w:r>
+      <w:r>
+        <w:rPr>
+          <w:rFonts w:ascii="Times New Roman" w:hAnsi="Times New Roman"/>
+          <w:sz w:val="24"/>
+          <w:lang w:val="es-CR"/>
+        </w:rPr>
+        <w:t xml:space="preserve"> de sí, por lo que sólo continuó corriendo</w:t>
+      </w:r>
+      <w:r>
+        <w:rPr>
+          <w:rFonts w:ascii="Times New Roman" w:hAnsi="Times New Roman"/>
+          <w:sz w:val="24"/>
+          <w:lang w:val="es-CR"/>
+        </w:rPr>
+        <w:t>, dejando a sus espaldas cada vez más y más troncos de árboles conforme se internaba en lo profundo del bosque</w:t>
+      </w:r>
+      <w:r>
+        <w:rPr>
+          <w:rFonts w:ascii="Times New Roman" w:hAnsi="Times New Roman"/>
+          <w:sz w:val="24"/>
+          <w:lang w:val="es-CR"/>
+        </w:rPr>
+        <w:t>. (continuará…)</w:t>
+      </w:r>
+      <w:bookmarkStart w:id="0" w:name="_GoBack"/>
+      <w:bookmarkEnd w:id="0"/>
     </w:p>
     <w:p>
       <w:pPr>
@@ -4496,6 +6799,32 @@
         <w:jc w:val="both"/>
         <w:rPr>
           <w:rFonts w:ascii="Times New Roman" w:hAnsi="Times New Roman"/>
+          <w:sz w:val="24"/>
+          <w:lang w:val="es-CR"/>
+        </w:rPr>
+      </w:pPr>
+    </w:p>
+    <w:p>
+      <w:pPr>
+        <w:spacing w:after="200" w:line="276" w:lineRule="auto"/>
+        <w:ind w:firstLine="284"/>
+        <w:contextualSpacing/>
+        <w:jc w:val="both"/>
+        <w:rPr>
+          <w:rFonts w:ascii="Times New Roman" w:hAnsi="Times New Roman"/>
+          <w:sz w:val="24"/>
+          <w:lang w:val="es-CR"/>
+        </w:rPr>
+      </w:pPr>
+    </w:p>
+    <w:p>
+      <w:pPr>
+        <w:spacing w:after="200" w:line="276" w:lineRule="auto"/>
+        <w:ind w:firstLine="284"/>
+        <w:contextualSpacing/>
+        <w:jc w:val="both"/>
+        <w:rPr>
+          <w:rFonts w:ascii="Times New Roman" w:hAnsi="Times New Roman"/>
           <w:b/>
           <w:sz w:val="24"/>
           <w:lang w:val="es-CR"/>
@@ -4508,6 +6837,7 @@
           <w:sz w:val="24"/>
           <w:lang w:val="es-CR"/>
         </w:rPr>
+        <w:lastRenderedPageBreak/>
         <w:t>Ideas por desarrollar:</w:t>
       </w:r>
       <w:r>
@@ -4541,23 +6871,15 @@
           <w:sz w:val="24"/>
           <w:lang w:val="es-CR"/>
         </w:rPr>
-        <w:t>Cuando entra, ve que su padre yace muerto en un charco de sangre</w:t>
-      </w:r>
-      <w:r>
-        <w:rPr>
-          <w:rFonts w:ascii="Times New Roman" w:hAnsi="Times New Roman"/>
-          <w:sz w:val="24"/>
-          <w:lang w:val="es-CR"/>
-        </w:rPr>
-        <w:t xml:space="preserve"> y sin cabeza</w:t>
-      </w:r>
-      <w:r>
-        <w:rPr>
-          <w:rFonts w:ascii="Times New Roman" w:hAnsi="Times New Roman"/>
-          <w:sz w:val="24"/>
-          <w:lang w:val="es-CR"/>
-        </w:rPr>
-        <w:t>.</w:t>
+        <w:t xml:space="preserve">El </w:t>
+      </w:r>
+      <w:r>
+        <w:rPr>
+          <w:rFonts w:ascii="Times New Roman" w:hAnsi="Times New Roman"/>
+          <w:sz w:val="24"/>
+          <w:lang w:val="es-CR"/>
+        </w:rPr>
+        <w:t>sobrevive en la montaña por dos años, manteniéndose con lo que cazaba y del robo hacia algunas huertas cuando visitaba el pueblo a escondidas (también roba armas y ropa cada vez que necesita).</w:t>
       </w:r>
     </w:p>
     <w:p>
@@ -4581,39 +6903,31 @@
           <w:sz w:val="24"/>
           <w:lang w:val="es-CR"/>
         </w:rPr>
-        <w:t xml:space="preserve">Su madrastra </w:t>
-      </w:r>
-      <w:r>
-        <w:rPr>
-          <w:rFonts w:ascii="Times New Roman" w:hAnsi="Times New Roman"/>
-          <w:sz w:val="24"/>
-          <w:lang w:val="es-CR"/>
-        </w:rPr>
-        <w:t>lo escucha hablar de que él vio a los asesinos horas antes junto al camino</w:t>
-      </w:r>
-      <w:r>
-        <w:rPr>
-          <w:rFonts w:ascii="Times New Roman" w:hAnsi="Times New Roman"/>
-          <w:sz w:val="24"/>
-          <w:lang w:val="es-CR"/>
-        </w:rPr>
-        <w:t>. Y le reclama entre gritos y golpes, culpándolo por la muerte de su padre</w:t>
-      </w:r>
-      <w:r>
-        <w:rPr>
-          <w:rFonts w:ascii="Times New Roman" w:hAnsi="Times New Roman"/>
-          <w:sz w:val="24"/>
-          <w:lang w:val="es-CR"/>
-        </w:rPr>
-        <w:t xml:space="preserve"> y de que está maldito ya que solo trae muerte, primero la golfa de la madre (así se refiere ella de la anterior esposa de su difunto marido) y ahora </w:t>
-      </w:r>
-      <w:r>
-        <w:rPr>
-          <w:rFonts w:ascii="Times New Roman" w:hAnsi="Times New Roman"/>
-          <w:sz w:val="24"/>
-          <w:lang w:val="es-CR"/>
-        </w:rPr>
-        <w:t>su esposo.</w:t>
+        <w:t xml:space="preserve">Un día decide regresar a la herrería de su padre y aunque todo está en escombros después </w:t>
+      </w:r>
+      <w:r>
+        <w:rPr>
+          <w:rFonts w:ascii="Times New Roman" w:hAnsi="Times New Roman"/>
+          <w:sz w:val="24"/>
+          <w:lang w:val="es-CR"/>
+        </w:rPr>
+        <w:t>del incendio (sí</w:t>
+      </w:r>
+      <w:r>
+        <w:rPr>
+          <w:rFonts w:ascii="Times New Roman" w:hAnsi="Times New Roman"/>
+          <w:sz w:val="24"/>
+          <w:lang w:val="es-CR"/>
+        </w:rPr>
+        <w:t>, a nadie le importó reparar eso ya que no había otro herrero</w:t>
+      </w:r>
+      <w:r>
+        <w:rPr>
+          <w:rFonts w:ascii="Times New Roman" w:hAnsi="Times New Roman"/>
+          <w:sz w:val="24"/>
+          <w:lang w:val="es-CR"/>
+        </w:rPr>
+        <w:t>) logra encontrar un compartimiento debajo del piso, dentro encuentra algunas armas blancas de elegantes diseños, una bolsa llena de monedas de oro y una insignia idéntica a la que había visto en aquellos sujetos que asesinaron a su padre. Allí decide investigar sobre esa organización para tratar de encontrarse nuevamente con los asesinos, con el fin de tratar de vengar a su padre, y también, de descubrir los detalles sobre el pasado de su padre.</w:t>
       </w:r>
     </w:p>
     <w:p>
@@ -4637,7 +6951,7 @@
           <w:sz w:val="24"/>
           <w:lang w:val="es-CR"/>
         </w:rPr>
-        <w:t xml:space="preserve">La mujer enloquecida, lo persigue con un cuchillo para matarlo y él logra huir internándose en el bosque. </w:t>
+        <w:t>A la edad de once años sale de aquellas montañas y se aventura a recorrer el mundo y sus peligros.</w:t>
       </w:r>
     </w:p>
     <w:p>
@@ -4661,119 +6975,6 @@
           <w:sz w:val="24"/>
           <w:lang w:val="es-CR"/>
         </w:rPr>
-        <w:t xml:space="preserve">El </w:t>
-      </w:r>
-      <w:r>
-        <w:rPr>
-          <w:rFonts w:ascii="Times New Roman" w:hAnsi="Times New Roman"/>
-          <w:sz w:val="24"/>
-          <w:lang w:val="es-CR"/>
-        </w:rPr>
-        <w:t>sobrevive en la montaña por dos años, manteniéndose con lo que cazaba y del robo hacia algunas huertas cuando visitaba el pueblo a escondidas (también roba armas y ropa cada vez que necesita).</w:t>
-      </w:r>
-    </w:p>
-    <w:p>
-      <w:pPr>
-        <w:pStyle w:val="Prrafodelista"/>
-        <w:numPr>
-          <w:ilvl w:val="0"/>
-          <w:numId w:val="1"/>
-        </w:numPr>
-        <w:spacing w:after="200" w:line="276" w:lineRule="auto"/>
-        <w:jc w:val="both"/>
-        <w:rPr>
-          <w:rFonts w:ascii="Times New Roman" w:hAnsi="Times New Roman"/>
-          <w:sz w:val="24"/>
-          <w:lang w:val="es-CR"/>
-        </w:rPr>
-      </w:pPr>
-      <w:r>
-        <w:rPr>
-          <w:rFonts w:ascii="Times New Roman" w:hAnsi="Times New Roman"/>
-          <w:sz w:val="24"/>
-          <w:lang w:val="es-CR"/>
-        </w:rPr>
-        <w:t xml:space="preserve">Un día decide regresar a la herrería de su padre y aunque todo está en escombros después </w:t>
-      </w:r>
-      <w:r>
-        <w:rPr>
-          <w:rFonts w:ascii="Times New Roman" w:hAnsi="Times New Roman"/>
-          <w:sz w:val="24"/>
-          <w:lang w:val="es-CR"/>
-        </w:rPr>
-        <w:t>del incendio (sí</w:t>
-      </w:r>
-      <w:r>
-        <w:rPr>
-          <w:rFonts w:ascii="Times New Roman" w:hAnsi="Times New Roman"/>
-          <w:sz w:val="24"/>
-          <w:lang w:val="es-CR"/>
-        </w:rPr>
-        <w:t>, a nadie le importó reparar eso ya que no había otro herrero</w:t>
-      </w:r>
-      <w:r>
-        <w:rPr>
-          <w:rFonts w:ascii="Times New Roman" w:hAnsi="Times New Roman"/>
-          <w:sz w:val="24"/>
-          <w:lang w:val="es-CR"/>
-        </w:rPr>
-        <w:t xml:space="preserve">) logra encontrar un compartimiento debajo del piso, dentro encuentra algunas armas blancas de elegantes diseños, una bolsa llena de monedas de oro y una insignia idéntica a la que había visto en aquellos sujetos que asesinaron a su padre. Allí decide </w:t>
-      </w:r>
-      <w:r>
-        <w:rPr>
-          <w:rFonts w:ascii="Times New Roman" w:hAnsi="Times New Roman"/>
-          <w:sz w:val="24"/>
-          <w:lang w:val="es-CR"/>
-        </w:rPr>
-        <w:lastRenderedPageBreak/>
-        <w:t>investigar sobre esa organización para tratar de encontrarse nuevamente con los asesinos, con el fin de tratar de vengar a su padre, y también, de descubrir los detalles sobre el pasado de su padre.</w:t>
-      </w:r>
-    </w:p>
-    <w:p>
-      <w:pPr>
-        <w:pStyle w:val="Prrafodelista"/>
-        <w:numPr>
-          <w:ilvl w:val="0"/>
-          <w:numId w:val="1"/>
-        </w:numPr>
-        <w:spacing w:after="200" w:line="276" w:lineRule="auto"/>
-        <w:jc w:val="both"/>
-        <w:rPr>
-          <w:rFonts w:ascii="Times New Roman" w:hAnsi="Times New Roman"/>
-          <w:sz w:val="24"/>
-          <w:lang w:val="es-CR"/>
-        </w:rPr>
-      </w:pPr>
-      <w:r>
-        <w:rPr>
-          <w:rFonts w:ascii="Times New Roman" w:hAnsi="Times New Roman"/>
-          <w:sz w:val="24"/>
-          <w:lang w:val="es-CR"/>
-        </w:rPr>
-        <w:t>A la edad de once años sale de aquellas montañas y se aventura a recorrer el mundo y sus peligros.</w:t>
-      </w:r>
-    </w:p>
-    <w:p>
-      <w:pPr>
-        <w:pStyle w:val="Prrafodelista"/>
-        <w:numPr>
-          <w:ilvl w:val="0"/>
-          <w:numId w:val="1"/>
-        </w:numPr>
-        <w:spacing w:after="200" w:line="276" w:lineRule="auto"/>
-        <w:jc w:val="both"/>
-        <w:rPr>
-          <w:rFonts w:ascii="Times New Roman" w:hAnsi="Times New Roman"/>
-          <w:sz w:val="24"/>
-          <w:lang w:val="es-CR"/>
-        </w:rPr>
-      </w:pPr>
-      <w:r>
-        <w:rPr>
-          <w:rFonts w:ascii="Times New Roman" w:hAnsi="Times New Roman"/>
-          <w:sz w:val="24"/>
-          <w:lang w:val="es-CR"/>
-        </w:rPr>
         <w:t>La madrastra por necesidad ante la ausencia de su esposo, empezó a trabajar en un burdel y poco a poco fue arruinando su vida.</w:t>
       </w:r>
     </w:p>
@@ -4895,8 +7096,6 @@
         </w:rPr>
         <w:t>un elfo silvestre y ambos por supuesto, pertenecen a los Rouge.</w:t>
       </w:r>
-      <w:bookmarkStart w:id="0" w:name="_GoBack"/>
-      <w:bookmarkEnd w:id="0"/>
     </w:p>
     <w:p>
       <w:pPr>

</xml_diff>